<commit_message>
corregiremos shoppongcontroller lo reemplazaremos por livewire
</commit_message>
<xml_diff>
--- a/fe2022 modelado/Documentacion-fe.docx
+++ b/fe2022 modelado/Documentacion-fe.docx
@@ -1,6 +1,6 @@
 
 <file path=word/document.xml><?xml version="1.0" encoding="utf-8"?>
-<w:document xmlns:wpc="http://schemas.microsoft.com/office/word/2010/wordprocessingCanvas" xmlns:cx="http://schemas.microsoft.com/office/drawing/2014/chartex" xmlns:cx1="http://schemas.microsoft.com/office/drawing/2015/9/8/chartex" xmlns:cx2="http://schemas.microsoft.com/office/drawing/2015/10/21/chartex" xmlns:cx3="http://schemas.microsoft.com/office/drawing/2016/5/9/chartex" xmlns:cx4="http://schemas.microsoft.com/office/drawing/2016/5/10/chartex" xmlns:cx5="http://schemas.microsoft.com/office/drawing/2016/5/11/chartex" xmlns:cx6="http://schemas.microsoft.com/office/drawing/2016/5/12/chartex" xmlns:cx7="http://schemas.microsoft.com/office/drawing/2016/5/13/chartex" xmlns:cx8="http://schemas.microsoft.com/office/drawing/2016/5/14/chartex" xmlns:mc="http://schemas.openxmlformats.org/markup-compatibility/2006" xmlns:aink="http://schemas.microsoft.com/office/drawing/2016/ink" xmlns:am3d="http://schemas.microsoft.com/office/drawing/2017/model3d" xmlns:o="urn:schemas-microsoft-com:office:office" xmlns:oel="http://schemas.microsoft.com/office/2019/extlst" xmlns:r="http://schemas.openxmlformats.org/officeDocument/2006/relationships" xmlns:m="http://schemas.openxmlformats.org/officeDocument/2006/math" xmlns:v="urn:schemas-microsoft-com:vml" xmlns:wp14="http://schemas.microsoft.com/office/word/2010/wordprocessingDrawing" xmlns:wp="http://schemas.openxmlformats.org/drawingml/2006/wordprocessingDrawing" xmlns:w10="urn:schemas-microsoft-com:office:word" xmlns:w="http://schemas.openxmlformats.org/wordprocessingml/2006/main" xmlns:w14="http://schemas.microsoft.com/office/word/2010/wordml" xmlns:w15="http://schemas.microsoft.com/office/word/2012/wordml" xmlns:w16cex="http://schemas.microsoft.com/office/word/2018/wordml/cex" xmlns:w16cid="http://schemas.microsoft.com/office/word/2016/wordml/cid" xmlns:w16="http://schemas.microsoft.com/office/word/2018/wordml" xmlns:w16sdtdh="http://schemas.microsoft.com/office/word/2020/wordml/sdtdatahash" xmlns:w16se="http://schemas.microsoft.com/office/word/2015/wordml/symex" xmlns:wpg="http://schemas.microsoft.com/office/word/2010/wordprocessingGroup" xmlns:wpi="http://schemas.microsoft.com/office/word/2010/wordprocessingInk" xmlns:wne="http://schemas.microsoft.com/office/word/2006/wordml" xmlns:wps="http://schemas.microsoft.com/office/word/2010/wordprocessingShape" mc:Ignorable="w14 w15 w16se w16cid w16 w16cex w16sdtdh wp14">
+<w:document xmlns:wpc="http://schemas.microsoft.com/office/word/2010/wordprocessingCanvas" xmlns:cx="http://schemas.microsoft.com/office/drawing/2014/chartex" xmlns:cx1="http://schemas.microsoft.com/office/drawing/2015/9/8/chartex" xmlns:cx2="http://schemas.microsoft.com/office/drawing/2015/10/21/chartex" xmlns:cx3="http://schemas.microsoft.com/office/drawing/2016/5/9/chartex" xmlns:cx4="http://schemas.microsoft.com/office/drawing/2016/5/10/chartex" xmlns:cx5="http://schemas.microsoft.com/office/drawing/2016/5/11/chartex" xmlns:cx6="http://schemas.microsoft.com/office/drawing/2016/5/12/chartex" xmlns:cx7="http://schemas.microsoft.com/office/drawing/2016/5/13/chartex" xmlns:cx8="http://schemas.microsoft.com/office/drawing/2016/5/14/chartex" xmlns:mc="http://schemas.openxmlformats.org/markup-compatibility/2006" xmlns:aink="http://schemas.microsoft.com/office/drawing/2016/ink" xmlns:am3d="http://schemas.microsoft.com/office/drawing/2017/model3d" xmlns:o="urn:schemas-microsoft-com:office:office" xmlns:oel="http://schemas.microsoft.com/office/2019/extlst" xmlns:r="http://schemas.openxmlformats.org/officeDocument/2006/relationships" xmlns:m="http://schemas.openxmlformats.org/officeDocument/2006/math" xmlns:v="urn:schemas-microsoft-com:vml" xmlns:wp14="http://schemas.microsoft.com/office/word/2010/wordprocessingDrawing" xmlns:wp="http://schemas.openxmlformats.org/drawingml/2006/wordprocessingDrawing" xmlns:w10="urn:schemas-microsoft-com:office:word" xmlns:w="http://schemas.openxmlformats.org/wordprocessingml/2006/main" xmlns:w14="http://schemas.microsoft.com/office/word/2010/wordml" xmlns:w15="http://schemas.microsoft.com/office/word/2012/wordml" xmlns:w16cex="http://schemas.microsoft.com/office/word/2018/wordml/cex" xmlns:w16cid="http://schemas.microsoft.com/office/word/2016/wordml/cid" xmlns:w16="http://schemas.microsoft.com/office/word/2018/wordml" xmlns:w16du="http://schemas.microsoft.com/office/word/2023/wordml/word16du" xmlns:w16sdtdh="http://schemas.microsoft.com/office/word/2020/wordml/sdtdatahash" xmlns:w16se="http://schemas.microsoft.com/office/word/2015/wordml/symex" xmlns:wpg="http://schemas.microsoft.com/office/word/2010/wordprocessingGroup" xmlns:wpi="http://schemas.microsoft.com/office/word/2010/wordprocessingInk" xmlns:wne="http://schemas.microsoft.com/office/word/2006/wordml" xmlns:wps="http://schemas.microsoft.com/office/word/2010/wordprocessingShape" mc:Ignorable="w14 w15 w16se w16cid w16 w16cex w16sdtdh wp14">
   <w:body>
     <w:p>
       <w:pPr>
@@ -47,7 +47,6 @@
           <w:lang w:val="es-MX"/>
         </w:rPr>
       </w:pPr>
-      <w:proofErr w:type="spellStart"/>
       <w:r>
         <w:rPr>
           <w:b/>
@@ -56,7 +55,6 @@
         </w:rPr>
         <w:t>Categorias</w:t>
       </w:r>
-      <w:proofErr w:type="spellEnd"/>
     </w:p>
     <w:p>
       <w:pPr>
@@ -94,21 +92,7 @@
         <w:rPr>
           <w:lang w:val="es-MX"/>
         </w:rPr>
-        <w:t xml:space="preserve">Para ingresar un producto escoger: categoría, </w:t>
-      </w:r>
-      <w:proofErr w:type="spellStart"/>
-      <w:r>
-        <w:rPr>
-          <w:lang w:val="es-MX"/>
-        </w:rPr>
-        <w:t>subcategoria</w:t>
-      </w:r>
-      <w:proofErr w:type="spellEnd"/>
-      <w:r>
-        <w:rPr>
-          <w:lang w:val="es-MX"/>
-        </w:rPr>
-        <w:t>.</w:t>
+        <w:t>Para ingresar un producto escoger: categoría, subcategoria.</w:t>
       </w:r>
     </w:p>
     <w:p>
@@ -194,7 +178,6 @@
     <w:p>
       <w:pPr>
         <w:rPr>
-          <w:u w:val="single"/>
           <w:lang w:val="es-MX"/>
         </w:rPr>
       </w:pPr>
@@ -228,6 +211,285 @@
           <w:lang w:val="es-MX"/>
         </w:rPr>
         <w:t xml:space="preserve"> y Servicio</w:t>
+      </w:r>
+    </w:p>
+    <w:p>
+      <w:pPr>
+        <w:rPr>
+          <w:lang w:val="es-MX"/>
+        </w:rPr>
+      </w:pPr>
+    </w:p>
+    <w:p>
+      <w:pPr>
+        <w:rPr>
+          <w:lang w:val="es-MX"/>
+        </w:rPr>
+      </w:pPr>
+    </w:p>
+    <w:p>
+      <w:pPr>
+        <w:rPr>
+          <w:lang w:val="es-MX"/>
+        </w:rPr>
+      </w:pPr>
+      <w:r>
+        <w:rPr>
+          <w:lang w:val="es-MX"/>
+        </w:rPr>
+        <w:t>Para generar el seed de productos</w:t>
+      </w:r>
+    </w:p>
+    <w:p>
+      <w:pPr>
+        <w:rPr>
+          <w:lang w:val="es-MX"/>
+        </w:rPr>
+      </w:pPr>
+    </w:p>
+    <w:p>
+      <w:pPr>
+        <w:rPr>
+          <w:u w:val="single"/>
+          <w:lang w:val="es-MX"/>
+        </w:rPr>
+      </w:pPr>
+      <w:r>
+        <w:rPr>
+          <w:u w:val="single"/>
+          <w:lang w:val="es-MX"/>
+        </w:rPr>
+        <w:t xml:space="preserve">PS C:\xampp\htdocs\fe&gt; </w:t>
+      </w:r>
+      <w:r>
+        <w:rPr>
+          <w:highlight w:val="yellow"/>
+          <w:u w:val="single"/>
+          <w:lang w:val="es-MX"/>
+        </w:rPr>
+        <w:t>php artisan iseed productfamilies</w:t>
+      </w:r>
+    </w:p>
+    <w:p>
+      <w:pPr>
+        <w:rPr>
+          <w:u w:val="single"/>
+          <w:lang w:val="es-MX"/>
+        </w:rPr>
+      </w:pPr>
+      <w:r>
+        <w:rPr>
+          <w:u w:val="single"/>
+          <w:lang w:val="es-MX"/>
+        </w:rPr>
+        <w:t>Created a seed file from table productfamilies</w:t>
+      </w:r>
+    </w:p>
+    <w:p>
+      <w:pPr>
+        <w:rPr>
+          <w:u w:val="single"/>
+          <w:lang w:val="es-MX"/>
+        </w:rPr>
+      </w:pPr>
+      <w:r>
+        <w:rPr>
+          <w:u w:val="single"/>
+          <w:lang w:val="es-MX"/>
+        </w:rPr>
+        <w:t xml:space="preserve">PS C:\xampp\htdocs\fe&gt; </w:t>
+      </w:r>
+      <w:r>
+        <w:rPr>
+          <w:highlight w:val="yellow"/>
+          <w:u w:val="single"/>
+          <w:lang w:val="es-MX"/>
+        </w:rPr>
+        <w:t>php artisan iseed productatributes</w:t>
+      </w:r>
+    </w:p>
+    <w:p>
+      <w:pPr>
+        <w:rPr>
+          <w:u w:val="single"/>
+          <w:lang w:val="es-MX"/>
+        </w:rPr>
+      </w:pPr>
+      <w:r>
+        <w:rPr>
+          <w:u w:val="single"/>
+          <w:lang w:val="es-MX"/>
+        </w:rPr>
+        <w:t>Created a seed file from table productatributes</w:t>
+      </w:r>
+    </w:p>
+    <w:p>
+      <w:pPr>
+        <w:rPr>
+          <w:u w:val="single"/>
+          <w:lang w:val="es-MX"/>
+        </w:rPr>
+      </w:pPr>
+      <w:r>
+        <w:rPr>
+          <w:u w:val="single"/>
+          <w:lang w:val="es-MX"/>
+        </w:rPr>
+        <w:t xml:space="preserve">PS C:\xampp\htdocs\fe&gt; </w:t>
+      </w:r>
+      <w:r>
+        <w:rPr>
+          <w:highlight w:val="yellow"/>
+          <w:u w:val="single"/>
+          <w:lang w:val="es-MX"/>
+        </w:rPr>
+        <w:t>php artisan iseed atribute_productatribute</w:t>
+      </w:r>
+    </w:p>
+    <w:p>
+      <w:pPr>
+        <w:rPr>
+          <w:u w:val="single"/>
+          <w:lang w:val="es-MX"/>
+        </w:rPr>
+      </w:pPr>
+      <w:r>
+        <w:rPr>
+          <w:u w:val="single"/>
+          <w:lang w:val="es-MX"/>
+        </w:rPr>
+        <w:t>Created a seed file from table atribute_productatribute</w:t>
+      </w:r>
+    </w:p>
+    <w:p>
+      <w:pPr>
+        <w:rPr>
+          <w:u w:val="single"/>
+          <w:lang w:val="es-MX"/>
+        </w:rPr>
+      </w:pPr>
+      <w:r>
+        <w:rPr>
+          <w:u w:val="single"/>
+          <w:lang w:val="es-MX"/>
+        </w:rPr>
+        <w:t xml:space="preserve">PS C:\xampp\htdocs\fe&gt; </w:t>
+      </w:r>
+      <w:r>
+        <w:rPr>
+          <w:highlight w:val="yellow"/>
+          <w:u w:val="single"/>
+          <w:lang w:val="es-MX"/>
+        </w:rPr>
+        <w:t>php artisan iseed local_productatribute</w:t>
+      </w:r>
+    </w:p>
+    <w:p>
+      <w:pPr>
+        <w:rPr>
+          <w:u w:val="single"/>
+          <w:lang w:val="es-MX"/>
+        </w:rPr>
+      </w:pPr>
+      <w:r>
+        <w:rPr>
+          <w:u w:val="single"/>
+          <w:lang w:val="es-MX"/>
+        </w:rPr>
+        <w:t>Created a seed file from table local_productatribute</w:t>
+      </w:r>
+    </w:p>
+    <w:p>
+      <w:pPr>
+        <w:rPr>
+          <w:u w:val="single"/>
+          <w:lang w:val="es-MX"/>
+        </w:rPr>
+      </w:pPr>
+    </w:p>
+    <w:p>
+      <w:pPr>
+        <w:rPr>
+          <w:u w:val="single"/>
+          <w:lang w:val="es-MX"/>
+        </w:rPr>
+      </w:pPr>
+    </w:p>
+    <w:p>
+      <w:pPr>
+        <w:rPr>
+          <w:u w:val="single"/>
+          <w:lang w:val="es-MX"/>
+        </w:rPr>
+      </w:pPr>
+    </w:p>
+    <w:p>
+      <w:pPr>
+        <w:rPr>
+          <w:u w:val="single"/>
+          <w:lang w:val="es-MX"/>
+        </w:rPr>
+      </w:pPr>
+    </w:p>
+    <w:p>
+      <w:pPr>
+        <w:rPr>
+          <w:u w:val="single"/>
+          <w:lang w:val="es-MX"/>
+        </w:rPr>
+      </w:pPr>
+    </w:p>
+    <w:p>
+      <w:pPr>
+        <w:rPr>
+          <w:u w:val="single"/>
+          <w:lang w:val="es-MX"/>
+        </w:rPr>
+      </w:pPr>
+    </w:p>
+    <w:p>
+      <w:pPr>
+        <w:rPr>
+          <w:u w:val="single"/>
+          <w:lang w:val="es-MX"/>
+        </w:rPr>
+      </w:pPr>
+      <w:r>
+        <w:rPr>
+          <w:u w:val="single"/>
+          <w:lang w:val="es-MX"/>
+        </w:rPr>
+        <w:t xml:space="preserve">Códigos para crear </w:t>
+      </w:r>
+    </w:p>
+    <w:p>
+      <w:pPr>
+        <w:rPr>
+          <w:u w:val="single"/>
+          <w:lang w:val="es-MX"/>
+        </w:rPr>
+      </w:pPr>
+      <w:r>
+        <w:rPr>
+          <w:u w:val="single"/>
+          <w:lang w:val="es-MX"/>
+        </w:rPr>
+        <w:t>php artisan make:model Imagegeneral -m</w:t>
+      </w:r>
+    </w:p>
+    <w:p>
+      <w:pPr>
+        <w:rPr>
+          <w:u w:val="single"/>
+          <w:lang w:val="es-MX"/>
+        </w:rPr>
+      </w:pPr>
+      <w:r>
+        <w:rPr>
+          <w:u w:val="single"/>
+          <w:lang w:val="es-MX"/>
+        </w:rPr>
+        <w:t>php artisan make:livewire Admin/ShoppingList</w:t>
       </w:r>
     </w:p>
     <w:sectPr>

</xml_diff>

<commit_message>
guardando para crear otro componente de productdetail
</commit_message>
<xml_diff>
--- a/fe2022 modelado/Documentacion-fe.docx
+++ b/fe2022 modelado/Documentacion-fe.docx
@@ -47,6 +47,7 @@
           <w:lang w:val="es-MX"/>
         </w:rPr>
       </w:pPr>
+      <w:proofErr w:type="spellStart"/>
       <w:r>
         <w:rPr>
           <w:b/>
@@ -55,6 +56,7 @@
         </w:rPr>
         <w:t>Categorias</w:t>
       </w:r>
+      <w:proofErr w:type="spellEnd"/>
     </w:p>
     <w:p>
       <w:pPr>
@@ -92,7 +94,21 @@
         <w:rPr>
           <w:lang w:val="es-MX"/>
         </w:rPr>
-        <w:t>Para ingresar un producto escoger: categoría, subcategoria.</w:t>
+        <w:t xml:space="preserve">Para ingresar un producto escoger: categoría, </w:t>
+      </w:r>
+      <w:proofErr w:type="spellStart"/>
+      <w:r>
+        <w:rPr>
+          <w:lang w:val="es-MX"/>
+        </w:rPr>
+        <w:t>subcategoria</w:t>
+      </w:r>
+      <w:proofErr w:type="spellEnd"/>
+      <w:r>
+        <w:rPr>
+          <w:lang w:val="es-MX"/>
+        </w:rPr>
+        <w:t>.</w:t>
       </w:r>
     </w:p>
     <w:p>
@@ -118,21 +134,37 @@
         <w:rPr>
           <w:lang w:val="es-MX"/>
         </w:rPr>
-        <w:t>Tiene numero de serie indica si el producto a ingresar está asociado a una serie</w:t>
-      </w:r>
-    </w:p>
-    <w:p>
-      <w:pPr>
-        <w:rPr>
-          <w:lang w:val="es-MX"/>
-        </w:rPr>
-      </w:pPr>
+        <w:t xml:space="preserve">Tiene </w:t>
+      </w:r>
+      <w:proofErr w:type="spellStart"/>
+      <w:r>
+        <w:rPr>
+          <w:lang w:val="es-MX"/>
+        </w:rPr>
+        <w:t>numero</w:t>
+      </w:r>
+      <w:proofErr w:type="spellEnd"/>
+      <w:r>
+        <w:rPr>
+          <w:lang w:val="es-MX"/>
+        </w:rPr>
+        <w:t xml:space="preserve"> de serie indica si el producto a ingresar está asociado a una serie</w:t>
+      </w:r>
+    </w:p>
+    <w:p>
+      <w:pPr>
+        <w:rPr>
+          <w:lang w:val="es-MX"/>
+        </w:rPr>
+      </w:pPr>
+      <w:proofErr w:type="spellStart"/>
       <w:r>
         <w:rPr>
           <w:lang w:val="es-MX"/>
         </w:rPr>
         <w:t>Flag</w:t>
       </w:r>
+      <w:proofErr w:type="spellEnd"/>
       <w:r>
         <w:rPr>
           <w:lang w:val="es-MX"/>
@@ -143,7 +175,21 @@
         <w:rPr>
           <w:lang w:val="es-MX"/>
         </w:rPr>
-        <w:t xml:space="preserve"> saber si el producto ya esta terminado de crear </w:t>
+        <w:t xml:space="preserve"> saber si el producto ya </w:t>
+      </w:r>
+      <w:proofErr w:type="spellStart"/>
+      <w:r>
+        <w:rPr>
+          <w:lang w:val="es-MX"/>
+        </w:rPr>
+        <w:t>esta</w:t>
+      </w:r>
+      <w:proofErr w:type="spellEnd"/>
+      <w:r>
+        <w:rPr>
+          <w:lang w:val="es-MX"/>
+        </w:rPr>
+        <w:t xml:space="preserve"> terminado de crear </w:t>
       </w:r>
       <w:r>
         <w:rPr>
@@ -199,6 +245,7 @@
         </w:rPr>
         <w:t xml:space="preserve">indica si es producto terminado, </w:t>
       </w:r>
+      <w:proofErr w:type="spellStart"/>
       <w:r>
         <w:rPr>
           <w:u w:val="single"/>
@@ -206,6 +253,7 @@
         </w:rPr>
         <w:t>Mercaderia</w:t>
       </w:r>
+      <w:proofErr w:type="spellEnd"/>
       <w:r>
         <w:rPr>
           <w:lang w:val="es-MX"/>
@@ -237,7 +285,21 @@
         <w:rPr>
           <w:lang w:val="es-MX"/>
         </w:rPr>
-        <w:t>Para generar el seed de productos</w:t>
+        <w:t xml:space="preserve">Para generar el </w:t>
+      </w:r>
+      <w:proofErr w:type="spellStart"/>
+      <w:r>
+        <w:rPr>
+          <w:lang w:val="es-MX"/>
+        </w:rPr>
+        <w:t>seed</w:t>
+      </w:r>
+      <w:proofErr w:type="spellEnd"/>
+      <w:r>
+        <w:rPr>
+          <w:lang w:val="es-MX"/>
+        </w:rPr>
+        <w:t xml:space="preserve"> de productos</w:t>
       </w:r>
     </w:p>
     <w:p>
@@ -261,29 +323,135 @@
         </w:rPr>
         <w:t xml:space="preserve">PS C:\xampp\htdocs\fe&gt; </w:t>
       </w:r>
+      <w:proofErr w:type="spellStart"/>
       <w:r>
         <w:rPr>
           <w:highlight w:val="yellow"/>
           <w:u w:val="single"/>
           <w:lang w:val="es-MX"/>
         </w:rPr>
-        <w:t>php artisan iseed productfamilies</w:t>
-      </w:r>
-    </w:p>
-    <w:p>
-      <w:pPr>
-        <w:rPr>
-          <w:u w:val="single"/>
-          <w:lang w:val="es-MX"/>
-        </w:rPr>
-      </w:pPr>
-      <w:r>
-        <w:rPr>
-          <w:u w:val="single"/>
-          <w:lang w:val="es-MX"/>
-        </w:rPr>
-        <w:t>Created a seed file from table productfamilies</w:t>
-      </w:r>
+        <w:t>php</w:t>
+      </w:r>
+      <w:proofErr w:type="spellEnd"/>
+      <w:r>
+        <w:rPr>
+          <w:highlight w:val="yellow"/>
+          <w:u w:val="single"/>
+          <w:lang w:val="es-MX"/>
+        </w:rPr>
+        <w:t xml:space="preserve"> </w:t>
+      </w:r>
+      <w:proofErr w:type="spellStart"/>
+      <w:r>
+        <w:rPr>
+          <w:highlight w:val="yellow"/>
+          <w:u w:val="single"/>
+          <w:lang w:val="es-MX"/>
+        </w:rPr>
+        <w:t>artisan</w:t>
+      </w:r>
+      <w:proofErr w:type="spellEnd"/>
+      <w:r>
+        <w:rPr>
+          <w:highlight w:val="yellow"/>
+          <w:u w:val="single"/>
+          <w:lang w:val="es-MX"/>
+        </w:rPr>
+        <w:t xml:space="preserve"> </w:t>
+      </w:r>
+      <w:proofErr w:type="spellStart"/>
+      <w:r>
+        <w:rPr>
+          <w:highlight w:val="yellow"/>
+          <w:u w:val="single"/>
+          <w:lang w:val="es-MX"/>
+        </w:rPr>
+        <w:t>iseed</w:t>
+      </w:r>
+      <w:proofErr w:type="spellEnd"/>
+      <w:r>
+        <w:rPr>
+          <w:highlight w:val="yellow"/>
+          <w:u w:val="single"/>
+          <w:lang w:val="es-MX"/>
+        </w:rPr>
+        <w:t xml:space="preserve"> </w:t>
+      </w:r>
+      <w:proofErr w:type="spellStart"/>
+      <w:r>
+        <w:rPr>
+          <w:highlight w:val="yellow"/>
+          <w:u w:val="single"/>
+          <w:lang w:val="es-MX"/>
+        </w:rPr>
+        <w:t>productfamilies</w:t>
+      </w:r>
+      <w:proofErr w:type="spellEnd"/>
+    </w:p>
+    <w:p>
+      <w:pPr>
+        <w:rPr>
+          <w:u w:val="single"/>
+          <w:lang w:val="es-MX"/>
+        </w:rPr>
+      </w:pPr>
+      <w:proofErr w:type="spellStart"/>
+      <w:r>
+        <w:rPr>
+          <w:u w:val="single"/>
+          <w:lang w:val="es-MX"/>
+        </w:rPr>
+        <w:t>Created</w:t>
+      </w:r>
+      <w:proofErr w:type="spellEnd"/>
+      <w:r>
+        <w:rPr>
+          <w:u w:val="single"/>
+          <w:lang w:val="es-MX"/>
+        </w:rPr>
+        <w:t xml:space="preserve"> a </w:t>
+      </w:r>
+      <w:proofErr w:type="spellStart"/>
+      <w:r>
+        <w:rPr>
+          <w:u w:val="single"/>
+          <w:lang w:val="es-MX"/>
+        </w:rPr>
+        <w:t>seed</w:t>
+      </w:r>
+      <w:proofErr w:type="spellEnd"/>
+      <w:r>
+        <w:rPr>
+          <w:u w:val="single"/>
+          <w:lang w:val="es-MX"/>
+        </w:rPr>
+        <w:t xml:space="preserve"> file </w:t>
+      </w:r>
+      <w:proofErr w:type="spellStart"/>
+      <w:r>
+        <w:rPr>
+          <w:u w:val="single"/>
+          <w:lang w:val="es-MX"/>
+        </w:rPr>
+        <w:t>from</w:t>
+      </w:r>
+      <w:proofErr w:type="spellEnd"/>
+      <w:r>
+        <w:rPr>
+          <w:u w:val="single"/>
+          <w:lang w:val="es-MX"/>
+        </w:rPr>
+        <w:t xml:space="preserve"> table </w:t>
+      </w:r>
+      <w:proofErr w:type="spellStart"/>
+      <w:r>
+        <w:rPr>
+          <w:u w:val="single"/>
+          <w:lang w:val="es-MX"/>
+        </w:rPr>
+        <w:t>productfamilies</w:t>
+      </w:r>
+      <w:proofErr w:type="spellEnd"/>
     </w:p>
     <w:p>
       <w:pPr>
@@ -299,29 +467,135 @@
         </w:rPr>
         <w:t xml:space="preserve">PS C:\xampp\htdocs\fe&gt; </w:t>
       </w:r>
+      <w:proofErr w:type="spellStart"/>
       <w:r>
         <w:rPr>
           <w:highlight w:val="yellow"/>
           <w:u w:val="single"/>
           <w:lang w:val="es-MX"/>
         </w:rPr>
-        <w:t>php artisan iseed productatributes</w:t>
-      </w:r>
-    </w:p>
-    <w:p>
-      <w:pPr>
-        <w:rPr>
-          <w:u w:val="single"/>
-          <w:lang w:val="es-MX"/>
-        </w:rPr>
-      </w:pPr>
-      <w:r>
-        <w:rPr>
-          <w:u w:val="single"/>
-          <w:lang w:val="es-MX"/>
-        </w:rPr>
-        <w:t>Created a seed file from table productatributes</w:t>
-      </w:r>
+        <w:t>php</w:t>
+      </w:r>
+      <w:proofErr w:type="spellEnd"/>
+      <w:r>
+        <w:rPr>
+          <w:highlight w:val="yellow"/>
+          <w:u w:val="single"/>
+          <w:lang w:val="es-MX"/>
+        </w:rPr>
+        <w:t xml:space="preserve"> </w:t>
+      </w:r>
+      <w:proofErr w:type="spellStart"/>
+      <w:r>
+        <w:rPr>
+          <w:highlight w:val="yellow"/>
+          <w:u w:val="single"/>
+          <w:lang w:val="es-MX"/>
+        </w:rPr>
+        <w:t>artisan</w:t>
+      </w:r>
+      <w:proofErr w:type="spellEnd"/>
+      <w:r>
+        <w:rPr>
+          <w:highlight w:val="yellow"/>
+          <w:u w:val="single"/>
+          <w:lang w:val="es-MX"/>
+        </w:rPr>
+        <w:t xml:space="preserve"> </w:t>
+      </w:r>
+      <w:proofErr w:type="spellStart"/>
+      <w:r>
+        <w:rPr>
+          <w:highlight w:val="yellow"/>
+          <w:u w:val="single"/>
+          <w:lang w:val="es-MX"/>
+        </w:rPr>
+        <w:t>iseed</w:t>
+      </w:r>
+      <w:proofErr w:type="spellEnd"/>
+      <w:r>
+        <w:rPr>
+          <w:highlight w:val="yellow"/>
+          <w:u w:val="single"/>
+          <w:lang w:val="es-MX"/>
+        </w:rPr>
+        <w:t xml:space="preserve"> </w:t>
+      </w:r>
+      <w:proofErr w:type="spellStart"/>
+      <w:r>
+        <w:rPr>
+          <w:highlight w:val="yellow"/>
+          <w:u w:val="single"/>
+          <w:lang w:val="es-MX"/>
+        </w:rPr>
+        <w:t>productatributes</w:t>
+      </w:r>
+      <w:proofErr w:type="spellEnd"/>
+    </w:p>
+    <w:p>
+      <w:pPr>
+        <w:rPr>
+          <w:u w:val="single"/>
+          <w:lang w:val="es-MX"/>
+        </w:rPr>
+      </w:pPr>
+      <w:proofErr w:type="spellStart"/>
+      <w:r>
+        <w:rPr>
+          <w:u w:val="single"/>
+          <w:lang w:val="es-MX"/>
+        </w:rPr>
+        <w:t>Created</w:t>
+      </w:r>
+      <w:proofErr w:type="spellEnd"/>
+      <w:r>
+        <w:rPr>
+          <w:u w:val="single"/>
+          <w:lang w:val="es-MX"/>
+        </w:rPr>
+        <w:t xml:space="preserve"> a </w:t>
+      </w:r>
+      <w:proofErr w:type="spellStart"/>
+      <w:r>
+        <w:rPr>
+          <w:u w:val="single"/>
+          <w:lang w:val="es-MX"/>
+        </w:rPr>
+        <w:t>seed</w:t>
+      </w:r>
+      <w:proofErr w:type="spellEnd"/>
+      <w:r>
+        <w:rPr>
+          <w:u w:val="single"/>
+          <w:lang w:val="es-MX"/>
+        </w:rPr>
+        <w:t xml:space="preserve"> file </w:t>
+      </w:r>
+      <w:proofErr w:type="spellStart"/>
+      <w:r>
+        <w:rPr>
+          <w:u w:val="single"/>
+          <w:lang w:val="es-MX"/>
+        </w:rPr>
+        <w:t>from</w:t>
+      </w:r>
+      <w:proofErr w:type="spellEnd"/>
+      <w:r>
+        <w:rPr>
+          <w:u w:val="single"/>
+          <w:lang w:val="es-MX"/>
+        </w:rPr>
+        <w:t xml:space="preserve"> table </w:t>
+      </w:r>
+      <w:proofErr w:type="spellStart"/>
+      <w:r>
+        <w:rPr>
+          <w:u w:val="single"/>
+          <w:lang w:val="es-MX"/>
+        </w:rPr>
+        <w:t>productatributes</w:t>
+      </w:r>
+      <w:proofErr w:type="spellEnd"/>
     </w:p>
     <w:p>
       <w:pPr>
@@ -337,29 +611,135 @@
         </w:rPr>
         <w:t xml:space="preserve">PS C:\xampp\htdocs\fe&gt; </w:t>
       </w:r>
+      <w:proofErr w:type="spellStart"/>
       <w:r>
         <w:rPr>
           <w:highlight w:val="yellow"/>
           <w:u w:val="single"/>
           <w:lang w:val="es-MX"/>
         </w:rPr>
-        <w:t>php artisan iseed atribute_productatribute</w:t>
-      </w:r>
-    </w:p>
-    <w:p>
-      <w:pPr>
-        <w:rPr>
-          <w:u w:val="single"/>
-          <w:lang w:val="es-MX"/>
-        </w:rPr>
-      </w:pPr>
-      <w:r>
-        <w:rPr>
-          <w:u w:val="single"/>
-          <w:lang w:val="es-MX"/>
-        </w:rPr>
-        <w:t>Created a seed file from table atribute_productatribute</w:t>
-      </w:r>
+        <w:t>php</w:t>
+      </w:r>
+      <w:proofErr w:type="spellEnd"/>
+      <w:r>
+        <w:rPr>
+          <w:highlight w:val="yellow"/>
+          <w:u w:val="single"/>
+          <w:lang w:val="es-MX"/>
+        </w:rPr>
+        <w:t xml:space="preserve"> </w:t>
+      </w:r>
+      <w:proofErr w:type="spellStart"/>
+      <w:r>
+        <w:rPr>
+          <w:highlight w:val="yellow"/>
+          <w:u w:val="single"/>
+          <w:lang w:val="es-MX"/>
+        </w:rPr>
+        <w:t>artisan</w:t>
+      </w:r>
+      <w:proofErr w:type="spellEnd"/>
+      <w:r>
+        <w:rPr>
+          <w:highlight w:val="yellow"/>
+          <w:u w:val="single"/>
+          <w:lang w:val="es-MX"/>
+        </w:rPr>
+        <w:t xml:space="preserve"> </w:t>
+      </w:r>
+      <w:proofErr w:type="spellStart"/>
+      <w:r>
+        <w:rPr>
+          <w:highlight w:val="yellow"/>
+          <w:u w:val="single"/>
+          <w:lang w:val="es-MX"/>
+        </w:rPr>
+        <w:t>iseed</w:t>
+      </w:r>
+      <w:proofErr w:type="spellEnd"/>
+      <w:r>
+        <w:rPr>
+          <w:highlight w:val="yellow"/>
+          <w:u w:val="single"/>
+          <w:lang w:val="es-MX"/>
+        </w:rPr>
+        <w:t xml:space="preserve"> </w:t>
+      </w:r>
+      <w:proofErr w:type="spellStart"/>
+      <w:r>
+        <w:rPr>
+          <w:highlight w:val="yellow"/>
+          <w:u w:val="single"/>
+          <w:lang w:val="es-MX"/>
+        </w:rPr>
+        <w:t>atribute_productatribute</w:t>
+      </w:r>
+      <w:proofErr w:type="spellEnd"/>
+    </w:p>
+    <w:p>
+      <w:pPr>
+        <w:rPr>
+          <w:u w:val="single"/>
+          <w:lang w:val="es-MX"/>
+        </w:rPr>
+      </w:pPr>
+      <w:proofErr w:type="spellStart"/>
+      <w:r>
+        <w:rPr>
+          <w:u w:val="single"/>
+          <w:lang w:val="es-MX"/>
+        </w:rPr>
+        <w:t>Created</w:t>
+      </w:r>
+      <w:proofErr w:type="spellEnd"/>
+      <w:r>
+        <w:rPr>
+          <w:u w:val="single"/>
+          <w:lang w:val="es-MX"/>
+        </w:rPr>
+        <w:t xml:space="preserve"> a </w:t>
+      </w:r>
+      <w:proofErr w:type="spellStart"/>
+      <w:r>
+        <w:rPr>
+          <w:u w:val="single"/>
+          <w:lang w:val="es-MX"/>
+        </w:rPr>
+        <w:t>seed</w:t>
+      </w:r>
+      <w:proofErr w:type="spellEnd"/>
+      <w:r>
+        <w:rPr>
+          <w:u w:val="single"/>
+          <w:lang w:val="es-MX"/>
+        </w:rPr>
+        <w:t xml:space="preserve"> file </w:t>
+      </w:r>
+      <w:proofErr w:type="spellStart"/>
+      <w:r>
+        <w:rPr>
+          <w:u w:val="single"/>
+          <w:lang w:val="es-MX"/>
+        </w:rPr>
+        <w:t>from</w:t>
+      </w:r>
+      <w:proofErr w:type="spellEnd"/>
+      <w:r>
+        <w:rPr>
+          <w:u w:val="single"/>
+          <w:lang w:val="es-MX"/>
+        </w:rPr>
+        <w:t xml:space="preserve"> table </w:t>
+      </w:r>
+      <w:proofErr w:type="spellStart"/>
+      <w:r>
+        <w:rPr>
+          <w:u w:val="single"/>
+          <w:lang w:val="es-MX"/>
+        </w:rPr>
+        <w:t>atribute_productatribute</w:t>
+      </w:r>
+      <w:proofErr w:type="spellEnd"/>
     </w:p>
     <w:p>
       <w:pPr>
@@ -375,29 +755,135 @@
         </w:rPr>
         <w:t xml:space="preserve">PS C:\xampp\htdocs\fe&gt; </w:t>
       </w:r>
+      <w:proofErr w:type="spellStart"/>
       <w:r>
         <w:rPr>
           <w:highlight w:val="yellow"/>
           <w:u w:val="single"/>
           <w:lang w:val="es-MX"/>
         </w:rPr>
-        <w:t>php artisan iseed local_productatribute</w:t>
-      </w:r>
-    </w:p>
-    <w:p>
-      <w:pPr>
-        <w:rPr>
-          <w:u w:val="single"/>
-          <w:lang w:val="es-MX"/>
-        </w:rPr>
-      </w:pPr>
-      <w:r>
-        <w:rPr>
-          <w:u w:val="single"/>
-          <w:lang w:val="es-MX"/>
-        </w:rPr>
-        <w:t>Created a seed file from table local_productatribute</w:t>
-      </w:r>
+        <w:t>php</w:t>
+      </w:r>
+      <w:proofErr w:type="spellEnd"/>
+      <w:r>
+        <w:rPr>
+          <w:highlight w:val="yellow"/>
+          <w:u w:val="single"/>
+          <w:lang w:val="es-MX"/>
+        </w:rPr>
+        <w:t xml:space="preserve"> </w:t>
+      </w:r>
+      <w:proofErr w:type="spellStart"/>
+      <w:r>
+        <w:rPr>
+          <w:highlight w:val="yellow"/>
+          <w:u w:val="single"/>
+          <w:lang w:val="es-MX"/>
+        </w:rPr>
+        <w:t>artisan</w:t>
+      </w:r>
+      <w:proofErr w:type="spellEnd"/>
+      <w:r>
+        <w:rPr>
+          <w:highlight w:val="yellow"/>
+          <w:u w:val="single"/>
+          <w:lang w:val="es-MX"/>
+        </w:rPr>
+        <w:t xml:space="preserve"> </w:t>
+      </w:r>
+      <w:proofErr w:type="spellStart"/>
+      <w:r>
+        <w:rPr>
+          <w:highlight w:val="yellow"/>
+          <w:u w:val="single"/>
+          <w:lang w:val="es-MX"/>
+        </w:rPr>
+        <w:t>iseed</w:t>
+      </w:r>
+      <w:proofErr w:type="spellEnd"/>
+      <w:r>
+        <w:rPr>
+          <w:highlight w:val="yellow"/>
+          <w:u w:val="single"/>
+          <w:lang w:val="es-MX"/>
+        </w:rPr>
+        <w:t xml:space="preserve"> </w:t>
+      </w:r>
+      <w:proofErr w:type="spellStart"/>
+      <w:r>
+        <w:rPr>
+          <w:highlight w:val="yellow"/>
+          <w:u w:val="single"/>
+          <w:lang w:val="es-MX"/>
+        </w:rPr>
+        <w:t>local_productatribute</w:t>
+      </w:r>
+      <w:proofErr w:type="spellEnd"/>
+    </w:p>
+    <w:p>
+      <w:pPr>
+        <w:rPr>
+          <w:u w:val="single"/>
+          <w:lang w:val="es-MX"/>
+        </w:rPr>
+      </w:pPr>
+      <w:proofErr w:type="spellStart"/>
+      <w:r>
+        <w:rPr>
+          <w:u w:val="single"/>
+          <w:lang w:val="es-MX"/>
+        </w:rPr>
+        <w:t>Created</w:t>
+      </w:r>
+      <w:proofErr w:type="spellEnd"/>
+      <w:r>
+        <w:rPr>
+          <w:u w:val="single"/>
+          <w:lang w:val="es-MX"/>
+        </w:rPr>
+        <w:t xml:space="preserve"> a </w:t>
+      </w:r>
+      <w:proofErr w:type="spellStart"/>
+      <w:r>
+        <w:rPr>
+          <w:u w:val="single"/>
+          <w:lang w:val="es-MX"/>
+        </w:rPr>
+        <w:t>seed</w:t>
+      </w:r>
+      <w:proofErr w:type="spellEnd"/>
+      <w:r>
+        <w:rPr>
+          <w:u w:val="single"/>
+          <w:lang w:val="es-MX"/>
+        </w:rPr>
+        <w:t xml:space="preserve"> file </w:t>
+      </w:r>
+      <w:proofErr w:type="spellStart"/>
+      <w:r>
+        <w:rPr>
+          <w:u w:val="single"/>
+          <w:lang w:val="es-MX"/>
+        </w:rPr>
+        <w:t>from</w:t>
+      </w:r>
+      <w:proofErr w:type="spellEnd"/>
+      <w:r>
+        <w:rPr>
+          <w:u w:val="single"/>
+          <w:lang w:val="es-MX"/>
+        </w:rPr>
+        <w:t xml:space="preserve"> table </w:t>
+      </w:r>
+      <w:proofErr w:type="spellStart"/>
+      <w:r>
+        <w:rPr>
+          <w:u w:val="single"/>
+          <w:lang w:val="es-MX"/>
+        </w:rPr>
+        <w:t>local_productatribute</w:t>
+      </w:r>
+      <w:proofErr w:type="spellEnd"/>
     </w:p>
     <w:p>
       <w:pPr>
@@ -469,28 +955,2969 @@
           <w:lang w:val="es-MX"/>
         </w:rPr>
       </w:pPr>
-      <w:r>
-        <w:rPr>
-          <w:u w:val="single"/>
-          <w:lang w:val="es-MX"/>
-        </w:rPr>
-        <w:t>php artisan make:model Imagegeneral -m</w:t>
-      </w:r>
-    </w:p>
-    <w:p>
-      <w:pPr>
-        <w:rPr>
-          <w:u w:val="single"/>
-          <w:lang w:val="es-MX"/>
-        </w:rPr>
-      </w:pPr>
-      <w:r>
-        <w:rPr>
-          <w:u w:val="single"/>
-          <w:lang w:val="es-MX"/>
-        </w:rPr>
-        <w:t>php artisan make:livewire Admin/ShoppingList</w:t>
-      </w:r>
+      <w:proofErr w:type="spellStart"/>
+      <w:r>
+        <w:rPr>
+          <w:u w:val="single"/>
+          <w:lang w:val="es-MX"/>
+        </w:rPr>
+        <w:t>php</w:t>
+      </w:r>
+      <w:proofErr w:type="spellEnd"/>
+      <w:r>
+        <w:rPr>
+          <w:u w:val="single"/>
+          <w:lang w:val="es-MX"/>
+        </w:rPr>
+        <w:t xml:space="preserve"> </w:t>
+      </w:r>
+      <w:proofErr w:type="spellStart"/>
+      <w:r>
+        <w:rPr>
+          <w:u w:val="single"/>
+          <w:lang w:val="es-MX"/>
+        </w:rPr>
+        <w:t>artisan</w:t>
+      </w:r>
+      <w:proofErr w:type="spellEnd"/>
+      <w:r>
+        <w:rPr>
+          <w:u w:val="single"/>
+          <w:lang w:val="es-MX"/>
+        </w:rPr>
+        <w:t xml:space="preserve"> </w:t>
+      </w:r>
+      <w:proofErr w:type="spellStart"/>
+      <w:r>
+        <w:rPr>
+          <w:u w:val="single"/>
+          <w:lang w:val="es-MX"/>
+        </w:rPr>
+        <w:t>make:model</w:t>
+      </w:r>
+      <w:proofErr w:type="spellEnd"/>
+      <w:r>
+        <w:rPr>
+          <w:u w:val="single"/>
+          <w:lang w:val="es-MX"/>
+        </w:rPr>
+        <w:t xml:space="preserve"> </w:t>
+      </w:r>
+      <w:proofErr w:type="spellStart"/>
+      <w:r>
+        <w:rPr>
+          <w:u w:val="single"/>
+          <w:lang w:val="es-MX"/>
+        </w:rPr>
+        <w:t>Imagegeneral</w:t>
+      </w:r>
+      <w:proofErr w:type="spellEnd"/>
+      <w:r>
+        <w:rPr>
+          <w:u w:val="single"/>
+          <w:lang w:val="es-MX"/>
+        </w:rPr>
+        <w:t xml:space="preserve"> -m</w:t>
+      </w:r>
+    </w:p>
+    <w:p>
+      <w:pPr>
+        <w:rPr>
+          <w:u w:val="single"/>
+          <w:lang w:val="es-MX"/>
+        </w:rPr>
+      </w:pPr>
+      <w:proofErr w:type="spellStart"/>
+      <w:r>
+        <w:rPr>
+          <w:u w:val="single"/>
+          <w:lang w:val="es-MX"/>
+        </w:rPr>
+        <w:t>php</w:t>
+      </w:r>
+      <w:proofErr w:type="spellEnd"/>
+      <w:r>
+        <w:rPr>
+          <w:u w:val="single"/>
+          <w:lang w:val="es-MX"/>
+        </w:rPr>
+        <w:t xml:space="preserve"> </w:t>
+      </w:r>
+      <w:proofErr w:type="spellStart"/>
+      <w:r>
+        <w:rPr>
+          <w:u w:val="single"/>
+          <w:lang w:val="es-MX"/>
+        </w:rPr>
+        <w:t>artisan</w:t>
+      </w:r>
+      <w:proofErr w:type="spellEnd"/>
+      <w:r>
+        <w:rPr>
+          <w:u w:val="single"/>
+          <w:lang w:val="es-MX"/>
+        </w:rPr>
+        <w:t xml:space="preserve"> </w:t>
+      </w:r>
+      <w:proofErr w:type="spellStart"/>
+      <w:r>
+        <w:rPr>
+          <w:u w:val="single"/>
+          <w:lang w:val="es-MX"/>
+        </w:rPr>
+        <w:t>make:livewire</w:t>
+      </w:r>
+      <w:proofErr w:type="spellEnd"/>
+      <w:r>
+        <w:rPr>
+          <w:u w:val="single"/>
+          <w:lang w:val="es-MX"/>
+        </w:rPr>
+        <w:t xml:space="preserve"> </w:t>
+      </w:r>
+      <w:proofErr w:type="spellStart"/>
+      <w:r>
+        <w:rPr>
+          <w:u w:val="single"/>
+          <w:lang w:val="es-MX"/>
+        </w:rPr>
+        <w:t>Admin</w:t>
+      </w:r>
+      <w:proofErr w:type="spellEnd"/>
+      <w:r>
+        <w:rPr>
+          <w:u w:val="single"/>
+          <w:lang w:val="es-MX"/>
+        </w:rPr>
+        <w:t>/</w:t>
+      </w:r>
+      <w:proofErr w:type="spellStart"/>
+      <w:r>
+        <w:rPr>
+          <w:u w:val="single"/>
+          <w:lang w:val="es-MX"/>
+        </w:rPr>
+        <w:t>ShoppingList</w:t>
+      </w:r>
+      <w:proofErr w:type="spellEnd"/>
+    </w:p>
+    <w:p>
+      <w:pPr>
+        <w:rPr>
+          <w:u w:val="single"/>
+          <w:lang w:val="es-MX"/>
+        </w:rPr>
+      </w:pPr>
+    </w:p>
+    <w:p>
+      <w:pPr>
+        <w:rPr>
+          <w:u w:val="single"/>
+          <w:lang w:val="es-MX"/>
+        </w:rPr>
+      </w:pPr>
+    </w:p>
+    <w:p>
+      <w:pPr>
+        <w:rPr>
+          <w:u w:val="single"/>
+          <w:lang w:val="es-MX"/>
+        </w:rPr>
+      </w:pPr>
+      <w:r>
+        <w:rPr>
+          <w:u w:val="single"/>
+          <w:lang w:val="es-MX"/>
+        </w:rPr>
+        <w:t xml:space="preserve">explicación de código </w:t>
+      </w:r>
+      <w:proofErr w:type="spellStart"/>
+      <w:r>
+        <w:rPr>
+          <w:u w:val="single"/>
+          <w:lang w:val="es-MX"/>
+        </w:rPr>
+        <w:t>LpaList.php</w:t>
+      </w:r>
+      <w:proofErr w:type="spellEnd"/>
+    </w:p>
+    <w:p>
+      <w:pPr>
+        <w:shd w:val="clear" w:color="auto" w:fill="FFFFFF"/>
+        <w:spacing w:after="0" w:line="285" w:lineRule="atLeast"/>
+        <w:rPr>
+          <w:rFonts w:ascii="Consolas" w:eastAsia="Times New Roman" w:hAnsi="Consolas" w:cs="Times New Roman"/>
+          <w:color w:val="000000"/>
+          <w:sz w:val="21"/>
+          <w:szCs w:val="21"/>
+          <w:lang w:val="es-MX" w:eastAsia="es-MX"/>
+        </w:rPr>
+      </w:pPr>
+      <w:r>
+        <w:rPr>
+          <w:rFonts w:ascii="Consolas" w:eastAsia="Times New Roman" w:hAnsi="Consolas" w:cs="Times New Roman"/>
+          <w:color w:val="000000"/>
+          <w:sz w:val="21"/>
+          <w:szCs w:val="21"/>
+          <w:lang w:val="es-MX" w:eastAsia="es-MX"/>
+        </w:rPr>
+        <w:t>  $</w:t>
+      </w:r>
+      <w:proofErr w:type="spellStart"/>
+      <w:r>
+        <w:rPr>
+          <w:rFonts w:ascii="Consolas" w:eastAsia="Times New Roman" w:hAnsi="Consolas" w:cs="Times New Roman"/>
+          <w:color w:val="000000"/>
+          <w:sz w:val="21"/>
+          <w:szCs w:val="21"/>
+          <w:lang w:val="es-MX" w:eastAsia="es-MX"/>
+        </w:rPr>
+        <w:t>subcategory</w:t>
+      </w:r>
+      <w:proofErr w:type="spellEnd"/>
+      <w:r>
+        <w:rPr>
+          <w:rFonts w:ascii="Consolas" w:eastAsia="Times New Roman" w:hAnsi="Consolas" w:cs="Times New Roman"/>
+          <w:color w:val="000000"/>
+          <w:sz w:val="21"/>
+          <w:szCs w:val="21"/>
+          <w:lang w:val="es-MX" w:eastAsia="es-MX"/>
+        </w:rPr>
+        <w:t xml:space="preserve"> = </w:t>
+      </w:r>
+      <w:proofErr w:type="spellStart"/>
+      <w:r>
+        <w:rPr>
+          <w:rFonts w:ascii="Consolas" w:eastAsia="Times New Roman" w:hAnsi="Consolas" w:cs="Times New Roman"/>
+          <w:color w:val="000000"/>
+          <w:sz w:val="21"/>
+          <w:szCs w:val="21"/>
+          <w:lang w:val="es-MX" w:eastAsia="es-MX"/>
+        </w:rPr>
+        <w:t>Subcategory</w:t>
+      </w:r>
+      <w:proofErr w:type="spellEnd"/>
+      <w:r>
+        <w:rPr>
+          <w:rFonts w:ascii="Consolas" w:eastAsia="Times New Roman" w:hAnsi="Consolas" w:cs="Times New Roman"/>
+          <w:color w:val="000000"/>
+          <w:sz w:val="21"/>
+          <w:szCs w:val="21"/>
+          <w:lang w:val="es-MX" w:eastAsia="es-MX"/>
+        </w:rPr>
+        <w:t>::</w:t>
+      </w:r>
+      <w:proofErr w:type="spellStart"/>
+      <w:r>
+        <w:rPr>
+          <w:rFonts w:ascii="Consolas" w:eastAsia="Times New Roman" w:hAnsi="Consolas" w:cs="Times New Roman"/>
+          <w:color w:val="000000"/>
+          <w:sz w:val="21"/>
+          <w:szCs w:val="21"/>
+          <w:lang w:val="es-MX" w:eastAsia="es-MX"/>
+        </w:rPr>
+        <w:t>with</w:t>
+      </w:r>
+      <w:proofErr w:type="spellEnd"/>
+      <w:r>
+        <w:rPr>
+          <w:rFonts w:ascii="Consolas" w:eastAsia="Times New Roman" w:hAnsi="Consolas" w:cs="Times New Roman"/>
+          <w:color w:val="000000"/>
+          <w:sz w:val="21"/>
+          <w:szCs w:val="21"/>
+          <w:lang w:val="es-MX" w:eastAsia="es-MX"/>
+        </w:rPr>
+        <w:t>([</w:t>
+      </w:r>
+      <w:r>
+        <w:rPr>
+          <w:rFonts w:ascii="Consolas" w:eastAsia="Times New Roman" w:hAnsi="Consolas" w:cs="Times New Roman"/>
+          <w:color w:val="A31515"/>
+          <w:sz w:val="21"/>
+          <w:szCs w:val="21"/>
+          <w:lang w:val="es-MX" w:eastAsia="es-MX"/>
+        </w:rPr>
+        <w:t>'</w:t>
+      </w:r>
+      <w:proofErr w:type="spellStart"/>
+      <w:r>
+        <w:rPr>
+          <w:rFonts w:ascii="Consolas" w:eastAsia="Times New Roman" w:hAnsi="Consolas" w:cs="Times New Roman"/>
+          <w:color w:val="A31515"/>
+          <w:sz w:val="21"/>
+          <w:szCs w:val="21"/>
+          <w:lang w:val="es-MX" w:eastAsia="es-MX"/>
+        </w:rPr>
+        <w:t>productfamilies</w:t>
+      </w:r>
+      <w:proofErr w:type="spellEnd"/>
+      <w:r>
+        <w:rPr>
+          <w:rFonts w:ascii="Consolas" w:eastAsia="Times New Roman" w:hAnsi="Consolas" w:cs="Times New Roman"/>
+          <w:color w:val="A31515"/>
+          <w:sz w:val="21"/>
+          <w:szCs w:val="21"/>
+          <w:lang w:val="es-MX" w:eastAsia="es-MX"/>
+        </w:rPr>
+        <w:t>'</w:t>
+      </w:r>
+      <w:r>
+        <w:rPr>
+          <w:rFonts w:ascii="Consolas" w:eastAsia="Times New Roman" w:hAnsi="Consolas" w:cs="Times New Roman"/>
+          <w:color w:val="000000"/>
+          <w:sz w:val="21"/>
+          <w:szCs w:val="21"/>
+          <w:lang w:val="es-MX" w:eastAsia="es-MX"/>
+        </w:rPr>
+        <w:t xml:space="preserve"> =&gt; </w:t>
+      </w:r>
+      <w:proofErr w:type="spellStart"/>
+      <w:r>
+        <w:rPr>
+          <w:rFonts w:ascii="Consolas" w:eastAsia="Times New Roman" w:hAnsi="Consolas" w:cs="Times New Roman"/>
+          <w:color w:val="0000FF"/>
+          <w:sz w:val="21"/>
+          <w:szCs w:val="21"/>
+          <w:lang w:val="es-MX" w:eastAsia="es-MX"/>
+        </w:rPr>
+        <w:t>function</w:t>
+      </w:r>
+      <w:proofErr w:type="spellEnd"/>
+      <w:r>
+        <w:rPr>
+          <w:rFonts w:ascii="Consolas" w:eastAsia="Times New Roman" w:hAnsi="Consolas" w:cs="Times New Roman"/>
+          <w:color w:val="000000"/>
+          <w:sz w:val="21"/>
+          <w:szCs w:val="21"/>
+          <w:lang w:val="es-MX" w:eastAsia="es-MX"/>
+        </w:rPr>
+        <w:t xml:space="preserve"> ($</w:t>
+      </w:r>
+      <w:proofErr w:type="spellStart"/>
+      <w:r>
+        <w:rPr>
+          <w:rFonts w:ascii="Consolas" w:eastAsia="Times New Roman" w:hAnsi="Consolas" w:cs="Times New Roman"/>
+          <w:color w:val="000000"/>
+          <w:sz w:val="21"/>
+          <w:szCs w:val="21"/>
+          <w:lang w:val="es-MX" w:eastAsia="es-MX"/>
+        </w:rPr>
+        <w:t>query</w:t>
+      </w:r>
+      <w:proofErr w:type="spellEnd"/>
+      <w:r>
+        <w:rPr>
+          <w:rFonts w:ascii="Consolas" w:eastAsia="Times New Roman" w:hAnsi="Consolas" w:cs="Times New Roman"/>
+          <w:color w:val="000000"/>
+          <w:sz w:val="21"/>
+          <w:szCs w:val="21"/>
+          <w:lang w:val="es-MX" w:eastAsia="es-MX"/>
+        </w:rPr>
+        <w:t>) {</w:t>
+      </w:r>
+    </w:p>
+    <w:p>
+      <w:pPr>
+        <w:shd w:val="clear" w:color="auto" w:fill="FFFFFF"/>
+        <w:spacing w:after="0" w:line="285" w:lineRule="atLeast"/>
+        <w:rPr>
+          <w:rFonts w:ascii="Consolas" w:eastAsia="Times New Roman" w:hAnsi="Consolas" w:cs="Times New Roman"/>
+          <w:color w:val="000000"/>
+          <w:sz w:val="21"/>
+          <w:szCs w:val="21"/>
+          <w:lang w:val="es-MX" w:eastAsia="es-MX"/>
+        </w:rPr>
+      </w:pPr>
+      <w:r>
+        <w:rPr>
+          <w:rFonts w:ascii="Consolas" w:eastAsia="Times New Roman" w:hAnsi="Consolas" w:cs="Times New Roman"/>
+          <w:color w:val="000000"/>
+          <w:sz w:val="21"/>
+          <w:szCs w:val="21"/>
+          <w:lang w:val="es-MX" w:eastAsia="es-MX"/>
+        </w:rPr>
+        <w:t>            $</w:t>
+      </w:r>
+      <w:proofErr w:type="spellStart"/>
+      <w:r>
+        <w:rPr>
+          <w:rFonts w:ascii="Consolas" w:eastAsia="Times New Roman" w:hAnsi="Consolas" w:cs="Times New Roman"/>
+          <w:color w:val="000000"/>
+          <w:sz w:val="21"/>
+          <w:szCs w:val="21"/>
+          <w:lang w:val="es-MX" w:eastAsia="es-MX"/>
+        </w:rPr>
+        <w:t>query</w:t>
+      </w:r>
+      <w:proofErr w:type="spellEnd"/>
+      <w:r>
+        <w:rPr>
+          <w:rFonts w:ascii="Consolas" w:eastAsia="Times New Roman" w:hAnsi="Consolas" w:cs="Times New Roman"/>
+          <w:color w:val="000000"/>
+          <w:sz w:val="21"/>
+          <w:szCs w:val="21"/>
+          <w:lang w:val="es-MX" w:eastAsia="es-MX"/>
+        </w:rPr>
+        <w:t>-&gt;</w:t>
+      </w:r>
+      <w:proofErr w:type="spellStart"/>
+      <w:r>
+        <w:rPr>
+          <w:rFonts w:ascii="Consolas" w:eastAsia="Times New Roman" w:hAnsi="Consolas" w:cs="Times New Roman"/>
+          <w:color w:val="000000"/>
+          <w:sz w:val="21"/>
+          <w:szCs w:val="21"/>
+          <w:lang w:val="es-MX" w:eastAsia="es-MX"/>
+        </w:rPr>
+        <w:t>whereHas</w:t>
+      </w:r>
+      <w:proofErr w:type="spellEnd"/>
+      <w:r>
+        <w:rPr>
+          <w:rFonts w:ascii="Consolas" w:eastAsia="Times New Roman" w:hAnsi="Consolas" w:cs="Times New Roman"/>
+          <w:color w:val="000000"/>
+          <w:sz w:val="21"/>
+          <w:szCs w:val="21"/>
+          <w:lang w:val="es-MX" w:eastAsia="es-MX"/>
+        </w:rPr>
+        <w:t>(</w:t>
+      </w:r>
+      <w:r>
+        <w:rPr>
+          <w:rFonts w:ascii="Consolas" w:eastAsia="Times New Roman" w:hAnsi="Consolas" w:cs="Times New Roman"/>
+          <w:color w:val="A31515"/>
+          <w:sz w:val="21"/>
+          <w:szCs w:val="21"/>
+          <w:lang w:val="es-MX" w:eastAsia="es-MX"/>
+        </w:rPr>
+        <w:t>'</w:t>
+      </w:r>
+      <w:proofErr w:type="spellStart"/>
+      <w:r>
+        <w:rPr>
+          <w:rFonts w:ascii="Consolas" w:eastAsia="Times New Roman" w:hAnsi="Consolas" w:cs="Times New Roman"/>
+          <w:color w:val="A31515"/>
+          <w:sz w:val="21"/>
+          <w:szCs w:val="21"/>
+          <w:lang w:val="es-MX" w:eastAsia="es-MX"/>
+        </w:rPr>
+        <w:t>productatributes</w:t>
+      </w:r>
+      <w:proofErr w:type="spellEnd"/>
+      <w:r>
+        <w:rPr>
+          <w:rFonts w:ascii="Consolas" w:eastAsia="Times New Roman" w:hAnsi="Consolas" w:cs="Times New Roman"/>
+          <w:color w:val="A31515"/>
+          <w:sz w:val="21"/>
+          <w:szCs w:val="21"/>
+          <w:lang w:val="es-MX" w:eastAsia="es-MX"/>
+        </w:rPr>
+        <w:t>'</w:t>
+      </w:r>
+      <w:r>
+        <w:rPr>
+          <w:rFonts w:ascii="Consolas" w:eastAsia="Times New Roman" w:hAnsi="Consolas" w:cs="Times New Roman"/>
+          <w:color w:val="000000"/>
+          <w:sz w:val="21"/>
+          <w:szCs w:val="21"/>
+          <w:lang w:val="es-MX" w:eastAsia="es-MX"/>
+        </w:rPr>
+        <w:t xml:space="preserve">, </w:t>
+      </w:r>
+      <w:proofErr w:type="spellStart"/>
+      <w:r>
+        <w:rPr>
+          <w:rFonts w:ascii="Consolas" w:eastAsia="Times New Roman" w:hAnsi="Consolas" w:cs="Times New Roman"/>
+          <w:color w:val="0000FF"/>
+          <w:sz w:val="21"/>
+          <w:szCs w:val="21"/>
+          <w:lang w:val="es-MX" w:eastAsia="es-MX"/>
+        </w:rPr>
+        <w:t>function</w:t>
+      </w:r>
+      <w:proofErr w:type="spellEnd"/>
+      <w:r>
+        <w:rPr>
+          <w:rFonts w:ascii="Consolas" w:eastAsia="Times New Roman" w:hAnsi="Consolas" w:cs="Times New Roman"/>
+          <w:color w:val="000000"/>
+          <w:sz w:val="21"/>
+          <w:szCs w:val="21"/>
+          <w:lang w:val="es-MX" w:eastAsia="es-MX"/>
+        </w:rPr>
+        <w:t xml:space="preserve"> ($</w:t>
+      </w:r>
+      <w:proofErr w:type="spellStart"/>
+      <w:r>
+        <w:rPr>
+          <w:rFonts w:ascii="Consolas" w:eastAsia="Times New Roman" w:hAnsi="Consolas" w:cs="Times New Roman"/>
+          <w:color w:val="000000"/>
+          <w:sz w:val="21"/>
+          <w:szCs w:val="21"/>
+          <w:lang w:val="es-MX" w:eastAsia="es-MX"/>
+        </w:rPr>
+        <w:t>query</w:t>
+      </w:r>
+      <w:proofErr w:type="spellEnd"/>
+      <w:r>
+        <w:rPr>
+          <w:rFonts w:ascii="Consolas" w:eastAsia="Times New Roman" w:hAnsi="Consolas" w:cs="Times New Roman"/>
+          <w:color w:val="000000"/>
+          <w:sz w:val="21"/>
+          <w:szCs w:val="21"/>
+          <w:lang w:val="es-MX" w:eastAsia="es-MX"/>
+        </w:rPr>
+        <w:t>) {</w:t>
+      </w:r>
+    </w:p>
+    <w:p>
+      <w:pPr>
+        <w:shd w:val="clear" w:color="auto" w:fill="FFFFFF"/>
+        <w:spacing w:after="0" w:line="285" w:lineRule="atLeast"/>
+        <w:rPr>
+          <w:rFonts w:ascii="Consolas" w:eastAsia="Times New Roman" w:hAnsi="Consolas" w:cs="Times New Roman"/>
+          <w:color w:val="000000"/>
+          <w:sz w:val="21"/>
+          <w:szCs w:val="21"/>
+          <w:lang w:val="es-MX" w:eastAsia="es-MX"/>
+        </w:rPr>
+      </w:pPr>
+      <w:r>
+        <w:rPr>
+          <w:rFonts w:ascii="Consolas" w:eastAsia="Times New Roman" w:hAnsi="Consolas" w:cs="Times New Roman"/>
+          <w:color w:val="000000"/>
+          <w:sz w:val="21"/>
+          <w:szCs w:val="21"/>
+          <w:lang w:val="es-MX" w:eastAsia="es-MX"/>
+        </w:rPr>
+        <w:t>                $</w:t>
+      </w:r>
+      <w:proofErr w:type="spellStart"/>
+      <w:r>
+        <w:rPr>
+          <w:rFonts w:ascii="Consolas" w:eastAsia="Times New Roman" w:hAnsi="Consolas" w:cs="Times New Roman"/>
+          <w:color w:val="000000"/>
+          <w:sz w:val="21"/>
+          <w:szCs w:val="21"/>
+          <w:lang w:val="es-MX" w:eastAsia="es-MX"/>
+        </w:rPr>
+        <w:t>query</w:t>
+      </w:r>
+      <w:proofErr w:type="spellEnd"/>
+      <w:r>
+        <w:rPr>
+          <w:rFonts w:ascii="Consolas" w:eastAsia="Times New Roman" w:hAnsi="Consolas" w:cs="Times New Roman"/>
+          <w:color w:val="000000"/>
+          <w:sz w:val="21"/>
+          <w:szCs w:val="21"/>
+          <w:lang w:val="es-MX" w:eastAsia="es-MX"/>
+        </w:rPr>
+        <w:t>-&gt;</w:t>
+      </w:r>
+      <w:proofErr w:type="spellStart"/>
+      <w:r>
+        <w:rPr>
+          <w:rFonts w:ascii="Consolas" w:eastAsia="Times New Roman" w:hAnsi="Consolas" w:cs="Times New Roman"/>
+          <w:color w:val="000000"/>
+          <w:sz w:val="21"/>
+          <w:szCs w:val="21"/>
+          <w:lang w:val="es-MX" w:eastAsia="es-MX"/>
+        </w:rPr>
+        <w:t>whereHas</w:t>
+      </w:r>
+      <w:proofErr w:type="spellEnd"/>
+      <w:r>
+        <w:rPr>
+          <w:rFonts w:ascii="Consolas" w:eastAsia="Times New Roman" w:hAnsi="Consolas" w:cs="Times New Roman"/>
+          <w:color w:val="000000"/>
+          <w:sz w:val="21"/>
+          <w:szCs w:val="21"/>
+          <w:lang w:val="es-MX" w:eastAsia="es-MX"/>
+        </w:rPr>
+        <w:t>(</w:t>
+      </w:r>
+      <w:r>
+        <w:rPr>
+          <w:rFonts w:ascii="Consolas" w:eastAsia="Times New Roman" w:hAnsi="Consolas" w:cs="Times New Roman"/>
+          <w:color w:val="A31515"/>
+          <w:sz w:val="21"/>
+          <w:szCs w:val="21"/>
+          <w:lang w:val="es-MX" w:eastAsia="es-MX"/>
+        </w:rPr>
+        <w:t>'locales'</w:t>
+      </w:r>
+      <w:r>
+        <w:rPr>
+          <w:rFonts w:ascii="Consolas" w:eastAsia="Times New Roman" w:hAnsi="Consolas" w:cs="Times New Roman"/>
+          <w:color w:val="000000"/>
+          <w:sz w:val="21"/>
+          <w:szCs w:val="21"/>
+          <w:lang w:val="es-MX" w:eastAsia="es-MX"/>
+        </w:rPr>
+        <w:t xml:space="preserve">, </w:t>
+      </w:r>
+      <w:proofErr w:type="spellStart"/>
+      <w:r>
+        <w:rPr>
+          <w:rFonts w:ascii="Consolas" w:eastAsia="Times New Roman" w:hAnsi="Consolas" w:cs="Times New Roman"/>
+          <w:color w:val="0000FF"/>
+          <w:sz w:val="21"/>
+          <w:szCs w:val="21"/>
+          <w:lang w:val="es-MX" w:eastAsia="es-MX"/>
+        </w:rPr>
+        <w:t>function</w:t>
+      </w:r>
+      <w:proofErr w:type="spellEnd"/>
+      <w:r>
+        <w:rPr>
+          <w:rFonts w:ascii="Consolas" w:eastAsia="Times New Roman" w:hAnsi="Consolas" w:cs="Times New Roman"/>
+          <w:color w:val="000000"/>
+          <w:sz w:val="21"/>
+          <w:szCs w:val="21"/>
+          <w:lang w:val="es-MX" w:eastAsia="es-MX"/>
+        </w:rPr>
+        <w:t xml:space="preserve"> ($</w:t>
+      </w:r>
+      <w:proofErr w:type="spellStart"/>
+      <w:r>
+        <w:rPr>
+          <w:rFonts w:ascii="Consolas" w:eastAsia="Times New Roman" w:hAnsi="Consolas" w:cs="Times New Roman"/>
+          <w:color w:val="000000"/>
+          <w:sz w:val="21"/>
+          <w:szCs w:val="21"/>
+          <w:lang w:val="es-MX" w:eastAsia="es-MX"/>
+        </w:rPr>
+        <w:t>query</w:t>
+      </w:r>
+      <w:proofErr w:type="spellEnd"/>
+      <w:r>
+        <w:rPr>
+          <w:rFonts w:ascii="Consolas" w:eastAsia="Times New Roman" w:hAnsi="Consolas" w:cs="Times New Roman"/>
+          <w:color w:val="000000"/>
+          <w:sz w:val="21"/>
+          <w:szCs w:val="21"/>
+          <w:lang w:val="es-MX" w:eastAsia="es-MX"/>
+        </w:rPr>
+        <w:t>) {</w:t>
+      </w:r>
+    </w:p>
+    <w:p>
+      <w:pPr>
+        <w:shd w:val="clear" w:color="auto" w:fill="FFFFFF"/>
+        <w:spacing w:after="0" w:line="285" w:lineRule="atLeast"/>
+        <w:rPr>
+          <w:rFonts w:ascii="Consolas" w:eastAsia="Times New Roman" w:hAnsi="Consolas" w:cs="Times New Roman"/>
+          <w:color w:val="000000"/>
+          <w:sz w:val="21"/>
+          <w:szCs w:val="21"/>
+          <w:lang w:val="es-MX" w:eastAsia="es-MX"/>
+        </w:rPr>
+      </w:pPr>
+      <w:r>
+        <w:rPr>
+          <w:rFonts w:ascii="Consolas" w:eastAsia="Times New Roman" w:hAnsi="Consolas" w:cs="Times New Roman"/>
+          <w:color w:val="000000"/>
+          <w:sz w:val="21"/>
+          <w:szCs w:val="21"/>
+          <w:lang w:val="es-MX" w:eastAsia="es-MX"/>
+        </w:rPr>
+        <w:t>                    $</w:t>
+      </w:r>
+      <w:proofErr w:type="spellStart"/>
+      <w:r>
+        <w:rPr>
+          <w:rFonts w:ascii="Consolas" w:eastAsia="Times New Roman" w:hAnsi="Consolas" w:cs="Times New Roman"/>
+          <w:color w:val="000000"/>
+          <w:sz w:val="21"/>
+          <w:szCs w:val="21"/>
+          <w:lang w:val="es-MX" w:eastAsia="es-MX"/>
+        </w:rPr>
+        <w:t>query</w:t>
+      </w:r>
+      <w:proofErr w:type="spellEnd"/>
+      <w:r>
+        <w:rPr>
+          <w:rFonts w:ascii="Consolas" w:eastAsia="Times New Roman" w:hAnsi="Consolas" w:cs="Times New Roman"/>
+          <w:color w:val="000000"/>
+          <w:sz w:val="21"/>
+          <w:szCs w:val="21"/>
+          <w:lang w:val="es-MX" w:eastAsia="es-MX"/>
+        </w:rPr>
+        <w:t>-&gt;</w:t>
+      </w:r>
+      <w:proofErr w:type="spellStart"/>
+      <w:r>
+        <w:rPr>
+          <w:rFonts w:ascii="Consolas" w:eastAsia="Times New Roman" w:hAnsi="Consolas" w:cs="Times New Roman"/>
+          <w:color w:val="000000"/>
+          <w:sz w:val="21"/>
+          <w:szCs w:val="21"/>
+          <w:lang w:val="es-MX" w:eastAsia="es-MX"/>
+        </w:rPr>
+        <w:t>where</w:t>
+      </w:r>
+      <w:proofErr w:type="spellEnd"/>
+      <w:r>
+        <w:rPr>
+          <w:rFonts w:ascii="Consolas" w:eastAsia="Times New Roman" w:hAnsi="Consolas" w:cs="Times New Roman"/>
+          <w:color w:val="000000"/>
+          <w:sz w:val="21"/>
+          <w:szCs w:val="21"/>
+          <w:lang w:val="es-MX" w:eastAsia="es-MX"/>
+        </w:rPr>
+        <w:t>(</w:t>
+      </w:r>
+      <w:r>
+        <w:rPr>
+          <w:rFonts w:ascii="Consolas" w:eastAsia="Times New Roman" w:hAnsi="Consolas" w:cs="Times New Roman"/>
+          <w:color w:val="A31515"/>
+          <w:sz w:val="21"/>
+          <w:szCs w:val="21"/>
+          <w:lang w:val="es-MX" w:eastAsia="es-MX"/>
+        </w:rPr>
+        <w:t>'</w:t>
+      </w:r>
+      <w:proofErr w:type="spellStart"/>
+      <w:r>
+        <w:rPr>
+          <w:rFonts w:ascii="Consolas" w:eastAsia="Times New Roman" w:hAnsi="Consolas" w:cs="Times New Roman"/>
+          <w:color w:val="A31515"/>
+          <w:sz w:val="21"/>
+          <w:szCs w:val="21"/>
+          <w:lang w:val="es-MX" w:eastAsia="es-MX"/>
+        </w:rPr>
+        <w:t>locals.id</w:t>
+      </w:r>
+      <w:proofErr w:type="spellEnd"/>
+      <w:r>
+        <w:rPr>
+          <w:rFonts w:ascii="Consolas" w:eastAsia="Times New Roman" w:hAnsi="Consolas" w:cs="Times New Roman"/>
+          <w:color w:val="A31515"/>
+          <w:sz w:val="21"/>
+          <w:szCs w:val="21"/>
+          <w:lang w:val="es-MX" w:eastAsia="es-MX"/>
+        </w:rPr>
+        <w:t>'</w:t>
+      </w:r>
+      <w:r>
+        <w:rPr>
+          <w:rFonts w:ascii="Consolas" w:eastAsia="Times New Roman" w:hAnsi="Consolas" w:cs="Times New Roman"/>
+          <w:color w:val="000000"/>
+          <w:sz w:val="21"/>
+          <w:szCs w:val="21"/>
+          <w:lang w:val="es-MX" w:eastAsia="es-MX"/>
+        </w:rPr>
+        <w:t xml:space="preserve">, </w:t>
+      </w:r>
+      <w:r>
+        <w:rPr>
+          <w:rFonts w:ascii="Consolas" w:eastAsia="Times New Roman" w:hAnsi="Consolas" w:cs="Times New Roman"/>
+          <w:color w:val="098658"/>
+          <w:sz w:val="21"/>
+          <w:szCs w:val="21"/>
+          <w:lang w:val="es-MX" w:eastAsia="es-MX"/>
+        </w:rPr>
+        <w:t>1</w:t>
+      </w:r>
+      <w:r>
+        <w:rPr>
+          <w:rFonts w:ascii="Consolas" w:eastAsia="Times New Roman" w:hAnsi="Consolas" w:cs="Times New Roman"/>
+          <w:color w:val="000000"/>
+          <w:sz w:val="21"/>
+          <w:szCs w:val="21"/>
+          <w:lang w:val="es-MX" w:eastAsia="es-MX"/>
+        </w:rPr>
+        <w:t xml:space="preserve">) </w:t>
+      </w:r>
+      <w:r>
+        <w:rPr>
+          <w:rFonts w:ascii="Consolas" w:eastAsia="Times New Roman" w:hAnsi="Consolas" w:cs="Times New Roman"/>
+          <w:color w:val="008000"/>
+          <w:sz w:val="21"/>
+          <w:szCs w:val="21"/>
+          <w:lang w:val="es-MX" w:eastAsia="es-MX"/>
+        </w:rPr>
+        <w:t>// Reemplaza '</w:t>
+      </w:r>
+      <w:proofErr w:type="spellStart"/>
+      <w:r>
+        <w:rPr>
+          <w:rFonts w:ascii="Consolas" w:eastAsia="Times New Roman" w:hAnsi="Consolas" w:cs="Times New Roman"/>
+          <w:color w:val="008000"/>
+          <w:sz w:val="21"/>
+          <w:szCs w:val="21"/>
+          <w:lang w:val="es-MX" w:eastAsia="es-MX"/>
+        </w:rPr>
+        <w:t>locales.id</w:t>
+      </w:r>
+      <w:proofErr w:type="spellEnd"/>
+      <w:r>
+        <w:rPr>
+          <w:rFonts w:ascii="Consolas" w:eastAsia="Times New Roman" w:hAnsi="Consolas" w:cs="Times New Roman"/>
+          <w:color w:val="008000"/>
+          <w:sz w:val="21"/>
+          <w:szCs w:val="21"/>
+          <w:lang w:val="es-MX" w:eastAsia="es-MX"/>
+        </w:rPr>
+        <w:t>' con el nombre de la columna 'id' en la tabla 'locales'</w:t>
+      </w:r>
+    </w:p>
+    <w:p>
+      <w:pPr>
+        <w:shd w:val="clear" w:color="auto" w:fill="FFFFFF"/>
+        <w:spacing w:after="0" w:line="285" w:lineRule="atLeast"/>
+        <w:rPr>
+          <w:rFonts w:ascii="Consolas" w:eastAsia="Times New Roman" w:hAnsi="Consolas" w:cs="Times New Roman"/>
+          <w:color w:val="000000"/>
+          <w:sz w:val="21"/>
+          <w:szCs w:val="21"/>
+          <w:lang w:val="es-MX" w:eastAsia="es-MX"/>
+        </w:rPr>
+      </w:pPr>
+      <w:r>
+        <w:rPr>
+          <w:rFonts w:ascii="Consolas" w:eastAsia="Times New Roman" w:hAnsi="Consolas" w:cs="Times New Roman"/>
+          <w:color w:val="000000"/>
+          <w:sz w:val="21"/>
+          <w:szCs w:val="21"/>
+          <w:lang w:val="es-MX" w:eastAsia="es-MX"/>
+        </w:rPr>
+        <w:t>                          -&gt;</w:t>
+      </w:r>
+      <w:proofErr w:type="spellStart"/>
+      <w:r>
+        <w:rPr>
+          <w:rFonts w:ascii="Consolas" w:eastAsia="Times New Roman" w:hAnsi="Consolas" w:cs="Times New Roman"/>
+          <w:color w:val="000000"/>
+          <w:sz w:val="21"/>
+          <w:szCs w:val="21"/>
+          <w:lang w:val="es-MX" w:eastAsia="es-MX"/>
+        </w:rPr>
+        <w:t>where</w:t>
+      </w:r>
+      <w:proofErr w:type="spellEnd"/>
+      <w:r>
+        <w:rPr>
+          <w:rFonts w:ascii="Consolas" w:eastAsia="Times New Roman" w:hAnsi="Consolas" w:cs="Times New Roman"/>
+          <w:color w:val="000000"/>
+          <w:sz w:val="21"/>
+          <w:szCs w:val="21"/>
+          <w:lang w:val="es-MX" w:eastAsia="es-MX"/>
+        </w:rPr>
+        <w:t>(</w:t>
+      </w:r>
+      <w:r>
+        <w:rPr>
+          <w:rFonts w:ascii="Consolas" w:eastAsia="Times New Roman" w:hAnsi="Consolas" w:cs="Times New Roman"/>
+          <w:color w:val="A31515"/>
+          <w:sz w:val="21"/>
+          <w:szCs w:val="21"/>
+          <w:lang w:val="es-MX" w:eastAsia="es-MX"/>
+        </w:rPr>
+        <w:t>'</w:t>
+      </w:r>
+      <w:proofErr w:type="spellStart"/>
+      <w:r>
+        <w:rPr>
+          <w:rFonts w:ascii="Consolas" w:eastAsia="Times New Roman" w:hAnsi="Consolas" w:cs="Times New Roman"/>
+          <w:color w:val="A31515"/>
+          <w:sz w:val="21"/>
+          <w:szCs w:val="21"/>
+          <w:lang w:val="es-MX" w:eastAsia="es-MX"/>
+        </w:rPr>
+        <w:t>local_productatribute.stock</w:t>
+      </w:r>
+      <w:proofErr w:type="spellEnd"/>
+      <w:r>
+        <w:rPr>
+          <w:rFonts w:ascii="Consolas" w:eastAsia="Times New Roman" w:hAnsi="Consolas" w:cs="Times New Roman"/>
+          <w:color w:val="A31515"/>
+          <w:sz w:val="21"/>
+          <w:szCs w:val="21"/>
+          <w:lang w:val="es-MX" w:eastAsia="es-MX"/>
+        </w:rPr>
+        <w:t>'</w:t>
+      </w:r>
+      <w:r>
+        <w:rPr>
+          <w:rFonts w:ascii="Consolas" w:eastAsia="Times New Roman" w:hAnsi="Consolas" w:cs="Times New Roman"/>
+          <w:color w:val="000000"/>
+          <w:sz w:val="21"/>
+          <w:szCs w:val="21"/>
+          <w:lang w:val="es-MX" w:eastAsia="es-MX"/>
+        </w:rPr>
+        <w:t xml:space="preserve">, </w:t>
+      </w:r>
+      <w:r>
+        <w:rPr>
+          <w:rFonts w:ascii="Consolas" w:eastAsia="Times New Roman" w:hAnsi="Consolas" w:cs="Times New Roman"/>
+          <w:color w:val="A31515"/>
+          <w:sz w:val="21"/>
+          <w:szCs w:val="21"/>
+          <w:lang w:val="es-MX" w:eastAsia="es-MX"/>
+        </w:rPr>
+        <w:t>'&gt;'</w:t>
+      </w:r>
+      <w:r>
+        <w:rPr>
+          <w:rFonts w:ascii="Consolas" w:eastAsia="Times New Roman" w:hAnsi="Consolas" w:cs="Times New Roman"/>
+          <w:color w:val="000000"/>
+          <w:sz w:val="21"/>
+          <w:szCs w:val="21"/>
+          <w:lang w:val="es-MX" w:eastAsia="es-MX"/>
+        </w:rPr>
+        <w:t xml:space="preserve">, </w:t>
+      </w:r>
+      <w:r>
+        <w:rPr>
+          <w:rFonts w:ascii="Consolas" w:eastAsia="Times New Roman" w:hAnsi="Consolas" w:cs="Times New Roman"/>
+          <w:color w:val="098658"/>
+          <w:sz w:val="21"/>
+          <w:szCs w:val="21"/>
+          <w:lang w:val="es-MX" w:eastAsia="es-MX"/>
+        </w:rPr>
+        <w:t>0</w:t>
+      </w:r>
+      <w:r>
+        <w:rPr>
+          <w:rFonts w:ascii="Consolas" w:eastAsia="Times New Roman" w:hAnsi="Consolas" w:cs="Times New Roman"/>
+          <w:color w:val="000000"/>
+          <w:sz w:val="21"/>
+          <w:szCs w:val="21"/>
+          <w:lang w:val="es-MX" w:eastAsia="es-MX"/>
+        </w:rPr>
+        <w:t xml:space="preserve">); </w:t>
+      </w:r>
+      <w:r>
+        <w:rPr>
+          <w:rFonts w:ascii="Consolas" w:eastAsia="Times New Roman" w:hAnsi="Consolas" w:cs="Times New Roman"/>
+          <w:color w:val="008000"/>
+          <w:sz w:val="21"/>
+          <w:szCs w:val="21"/>
+          <w:lang w:val="es-MX" w:eastAsia="es-MX"/>
+        </w:rPr>
+        <w:t>// Asegúrate de usar el nombre correcto de la tabla '</w:t>
+      </w:r>
+      <w:proofErr w:type="spellStart"/>
+      <w:r>
+        <w:rPr>
+          <w:rFonts w:ascii="Consolas" w:eastAsia="Times New Roman" w:hAnsi="Consolas" w:cs="Times New Roman"/>
+          <w:color w:val="008000"/>
+          <w:sz w:val="21"/>
+          <w:szCs w:val="21"/>
+          <w:lang w:val="es-MX" w:eastAsia="es-MX"/>
+        </w:rPr>
+        <w:t>local_productatribute</w:t>
+      </w:r>
+      <w:proofErr w:type="spellEnd"/>
+      <w:r>
+        <w:rPr>
+          <w:rFonts w:ascii="Consolas" w:eastAsia="Times New Roman" w:hAnsi="Consolas" w:cs="Times New Roman"/>
+          <w:color w:val="008000"/>
+          <w:sz w:val="21"/>
+          <w:szCs w:val="21"/>
+          <w:lang w:val="es-MX" w:eastAsia="es-MX"/>
+        </w:rPr>
+        <w:t>' y la columna 'stock'</w:t>
+      </w:r>
+    </w:p>
+    <w:p>
+      <w:pPr>
+        <w:shd w:val="clear" w:color="auto" w:fill="FFFFFF"/>
+        <w:spacing w:after="0" w:line="285" w:lineRule="atLeast"/>
+        <w:rPr>
+          <w:rFonts w:ascii="Consolas" w:eastAsia="Times New Roman" w:hAnsi="Consolas" w:cs="Times New Roman"/>
+          <w:color w:val="000000"/>
+          <w:sz w:val="21"/>
+          <w:szCs w:val="21"/>
+          <w:lang w:val="es-MX" w:eastAsia="es-MX"/>
+        </w:rPr>
+      </w:pPr>
+      <w:r>
+        <w:rPr>
+          <w:rFonts w:ascii="Consolas" w:eastAsia="Times New Roman" w:hAnsi="Consolas" w:cs="Times New Roman"/>
+          <w:color w:val="000000"/>
+          <w:sz w:val="21"/>
+          <w:szCs w:val="21"/>
+          <w:lang w:val="es-MX" w:eastAsia="es-MX"/>
+        </w:rPr>
+        <w:t>                });</w:t>
+      </w:r>
+    </w:p>
+    <w:p>
+      <w:pPr>
+        <w:shd w:val="clear" w:color="auto" w:fill="FFFFFF"/>
+        <w:spacing w:after="0" w:line="285" w:lineRule="atLeast"/>
+        <w:rPr>
+          <w:rFonts w:ascii="Consolas" w:eastAsia="Times New Roman" w:hAnsi="Consolas" w:cs="Times New Roman"/>
+          <w:color w:val="000000"/>
+          <w:sz w:val="21"/>
+          <w:szCs w:val="21"/>
+          <w:lang w:val="es-MX" w:eastAsia="es-MX"/>
+        </w:rPr>
+      </w:pPr>
+      <w:r>
+        <w:rPr>
+          <w:rFonts w:ascii="Consolas" w:eastAsia="Times New Roman" w:hAnsi="Consolas" w:cs="Times New Roman"/>
+          <w:color w:val="000000"/>
+          <w:sz w:val="21"/>
+          <w:szCs w:val="21"/>
+          <w:lang w:val="es-MX" w:eastAsia="es-MX"/>
+        </w:rPr>
+        <w:t>            });</w:t>
+      </w:r>
+    </w:p>
+    <w:p>
+      <w:pPr>
+        <w:shd w:val="clear" w:color="auto" w:fill="FFFFFF"/>
+        <w:spacing w:after="0" w:line="285" w:lineRule="atLeast"/>
+        <w:rPr>
+          <w:rFonts w:ascii="Consolas" w:eastAsia="Times New Roman" w:hAnsi="Consolas" w:cs="Times New Roman"/>
+          <w:color w:val="000000"/>
+          <w:sz w:val="21"/>
+          <w:szCs w:val="21"/>
+          <w:lang w:val="es-MX" w:eastAsia="es-MX"/>
+        </w:rPr>
+      </w:pPr>
+      <w:r>
+        <w:rPr>
+          <w:rFonts w:ascii="Consolas" w:eastAsia="Times New Roman" w:hAnsi="Consolas" w:cs="Times New Roman"/>
+          <w:color w:val="000000"/>
+          <w:sz w:val="21"/>
+          <w:szCs w:val="21"/>
+          <w:lang w:val="es-MX" w:eastAsia="es-MX"/>
+        </w:rPr>
+        <w:t>        }])</w:t>
+      </w:r>
+    </w:p>
+    <w:p>
+      <w:pPr>
+        <w:shd w:val="clear" w:color="auto" w:fill="FFFFFF"/>
+        <w:spacing w:after="0" w:line="285" w:lineRule="atLeast"/>
+        <w:rPr>
+          <w:rFonts w:ascii="Consolas" w:eastAsia="Times New Roman" w:hAnsi="Consolas" w:cs="Times New Roman"/>
+          <w:color w:val="000000"/>
+          <w:sz w:val="21"/>
+          <w:szCs w:val="21"/>
+          <w:lang w:val="es-MX" w:eastAsia="es-MX"/>
+        </w:rPr>
+      </w:pPr>
+      <w:r>
+        <w:rPr>
+          <w:rFonts w:ascii="Consolas" w:eastAsia="Times New Roman" w:hAnsi="Consolas" w:cs="Times New Roman"/>
+          <w:color w:val="000000"/>
+          <w:sz w:val="21"/>
+          <w:szCs w:val="21"/>
+          <w:lang w:val="es-MX" w:eastAsia="es-MX"/>
+        </w:rPr>
+        <w:t>        -&gt;</w:t>
+      </w:r>
+      <w:proofErr w:type="spellStart"/>
+      <w:r>
+        <w:rPr>
+          <w:rFonts w:ascii="Consolas" w:eastAsia="Times New Roman" w:hAnsi="Consolas" w:cs="Times New Roman"/>
+          <w:color w:val="000000"/>
+          <w:sz w:val="21"/>
+          <w:szCs w:val="21"/>
+          <w:lang w:val="es-MX" w:eastAsia="es-MX"/>
+        </w:rPr>
+        <w:t>findOrFail</w:t>
+      </w:r>
+      <w:proofErr w:type="spellEnd"/>
+      <w:r>
+        <w:rPr>
+          <w:rFonts w:ascii="Consolas" w:eastAsia="Times New Roman" w:hAnsi="Consolas" w:cs="Times New Roman"/>
+          <w:color w:val="000000"/>
+          <w:sz w:val="21"/>
+          <w:szCs w:val="21"/>
+          <w:lang w:val="es-MX" w:eastAsia="es-MX"/>
+        </w:rPr>
+        <w:t>(</w:t>
+      </w:r>
+      <w:r>
+        <w:rPr>
+          <w:rFonts w:ascii="Consolas" w:eastAsia="Times New Roman" w:hAnsi="Consolas" w:cs="Times New Roman"/>
+          <w:color w:val="0000FF"/>
+          <w:sz w:val="21"/>
+          <w:szCs w:val="21"/>
+          <w:lang w:val="es-MX" w:eastAsia="es-MX"/>
+        </w:rPr>
+        <w:t>$</w:t>
+      </w:r>
+      <w:proofErr w:type="spellStart"/>
+      <w:r>
+        <w:rPr>
+          <w:rFonts w:ascii="Consolas" w:eastAsia="Times New Roman" w:hAnsi="Consolas" w:cs="Times New Roman"/>
+          <w:color w:val="0000FF"/>
+          <w:sz w:val="21"/>
+          <w:szCs w:val="21"/>
+          <w:lang w:val="es-MX" w:eastAsia="es-MX"/>
+        </w:rPr>
+        <w:t>this</w:t>
+      </w:r>
+      <w:proofErr w:type="spellEnd"/>
+      <w:r>
+        <w:rPr>
+          <w:rFonts w:ascii="Consolas" w:eastAsia="Times New Roman" w:hAnsi="Consolas" w:cs="Times New Roman"/>
+          <w:color w:val="000000"/>
+          <w:sz w:val="21"/>
+          <w:szCs w:val="21"/>
+          <w:lang w:val="es-MX" w:eastAsia="es-MX"/>
+        </w:rPr>
+        <w:t>-&gt;</w:t>
+      </w:r>
+      <w:proofErr w:type="spellStart"/>
+      <w:r>
+        <w:rPr>
+          <w:rFonts w:ascii="Consolas" w:eastAsia="Times New Roman" w:hAnsi="Consolas" w:cs="Times New Roman"/>
+          <w:color w:val="000000"/>
+          <w:sz w:val="21"/>
+          <w:szCs w:val="21"/>
+          <w:lang w:val="es-MX" w:eastAsia="es-MX"/>
+        </w:rPr>
+        <w:t>subcategoryId</w:t>
+      </w:r>
+      <w:proofErr w:type="spellEnd"/>
+      <w:r>
+        <w:rPr>
+          <w:rFonts w:ascii="Consolas" w:eastAsia="Times New Roman" w:hAnsi="Consolas" w:cs="Times New Roman"/>
+          <w:color w:val="000000"/>
+          <w:sz w:val="21"/>
+          <w:szCs w:val="21"/>
+          <w:lang w:val="es-MX" w:eastAsia="es-MX"/>
+        </w:rPr>
+        <w:t>);</w:t>
+      </w:r>
+    </w:p>
+    <w:p>
+      <w:pPr>
+        <w:shd w:val="clear" w:color="auto" w:fill="FFFFFF"/>
+        <w:spacing w:after="0" w:line="285" w:lineRule="atLeast"/>
+        <w:rPr>
+          <w:rFonts w:ascii="Consolas" w:eastAsia="Times New Roman" w:hAnsi="Consolas" w:cs="Times New Roman"/>
+          <w:color w:val="000000"/>
+          <w:sz w:val="21"/>
+          <w:szCs w:val="21"/>
+          <w:lang w:val="es-MX" w:eastAsia="es-MX"/>
+        </w:rPr>
+      </w:pPr>
+    </w:p>
+    <w:p>
+      <w:pPr>
+        <w:shd w:val="clear" w:color="auto" w:fill="FFFFFF"/>
+        <w:spacing w:after="0" w:line="285" w:lineRule="atLeast"/>
+        <w:rPr>
+          <w:rFonts w:ascii="Consolas" w:eastAsia="Times New Roman" w:hAnsi="Consolas" w:cs="Times New Roman"/>
+          <w:color w:val="000000"/>
+          <w:sz w:val="21"/>
+          <w:szCs w:val="21"/>
+          <w:lang w:val="es-MX" w:eastAsia="es-MX"/>
+        </w:rPr>
+      </w:pPr>
+      <w:r>
+        <w:rPr>
+          <w:rFonts w:ascii="Consolas" w:eastAsia="Times New Roman" w:hAnsi="Consolas" w:cs="Times New Roman"/>
+          <w:color w:val="000000"/>
+          <w:sz w:val="21"/>
+          <w:szCs w:val="21"/>
+          <w:lang w:val="es-MX" w:eastAsia="es-MX"/>
+        </w:rPr>
+        <w:t xml:space="preserve">        </w:t>
+      </w:r>
+      <w:proofErr w:type="spellStart"/>
+      <w:r>
+        <w:rPr>
+          <w:rFonts w:ascii="Consolas" w:eastAsia="Times New Roman" w:hAnsi="Consolas" w:cs="Times New Roman"/>
+          <w:color w:val="0000FF"/>
+          <w:sz w:val="21"/>
+          <w:szCs w:val="21"/>
+          <w:lang w:val="es-MX" w:eastAsia="es-MX"/>
+        </w:rPr>
+        <w:t>return</w:t>
+      </w:r>
+      <w:proofErr w:type="spellEnd"/>
+      <w:r>
+        <w:rPr>
+          <w:rFonts w:ascii="Consolas" w:eastAsia="Times New Roman" w:hAnsi="Consolas" w:cs="Times New Roman"/>
+          <w:color w:val="000000"/>
+          <w:sz w:val="21"/>
+          <w:szCs w:val="21"/>
+          <w:lang w:val="es-MX" w:eastAsia="es-MX"/>
+        </w:rPr>
+        <w:t xml:space="preserve"> $</w:t>
+      </w:r>
+      <w:proofErr w:type="spellStart"/>
+      <w:r>
+        <w:rPr>
+          <w:rFonts w:ascii="Consolas" w:eastAsia="Times New Roman" w:hAnsi="Consolas" w:cs="Times New Roman"/>
+          <w:color w:val="000000"/>
+          <w:sz w:val="21"/>
+          <w:szCs w:val="21"/>
+          <w:lang w:val="es-MX" w:eastAsia="es-MX"/>
+        </w:rPr>
+        <w:t>subcategory</w:t>
+      </w:r>
+      <w:proofErr w:type="spellEnd"/>
+      <w:r>
+        <w:rPr>
+          <w:rFonts w:ascii="Consolas" w:eastAsia="Times New Roman" w:hAnsi="Consolas" w:cs="Times New Roman"/>
+          <w:color w:val="000000"/>
+          <w:sz w:val="21"/>
+          <w:szCs w:val="21"/>
+          <w:lang w:val="es-MX" w:eastAsia="es-MX"/>
+        </w:rPr>
+        <w:t>-&gt;</w:t>
+      </w:r>
+      <w:proofErr w:type="spellStart"/>
+      <w:r>
+        <w:rPr>
+          <w:rFonts w:ascii="Consolas" w:eastAsia="Times New Roman" w:hAnsi="Consolas" w:cs="Times New Roman"/>
+          <w:color w:val="000000"/>
+          <w:sz w:val="21"/>
+          <w:szCs w:val="21"/>
+          <w:lang w:val="es-MX" w:eastAsia="es-MX"/>
+        </w:rPr>
+        <w:t>productfamilies</w:t>
+      </w:r>
+      <w:proofErr w:type="spellEnd"/>
+      <w:r>
+        <w:rPr>
+          <w:rFonts w:ascii="Consolas" w:eastAsia="Times New Roman" w:hAnsi="Consolas" w:cs="Times New Roman"/>
+          <w:color w:val="000000"/>
+          <w:sz w:val="21"/>
+          <w:szCs w:val="21"/>
+          <w:lang w:val="es-MX" w:eastAsia="es-MX"/>
+        </w:rPr>
+        <w:t>;</w:t>
+      </w:r>
+    </w:p>
+    <w:p>
+      <w:pPr>
+        <w:rPr>
+          <w:u w:val="single"/>
+          <w:lang w:val="es-MX"/>
+        </w:rPr>
+      </w:pPr>
+    </w:p>
+    <w:p>
+      <w:pPr>
+        <w:pStyle w:val="NormalWeb"/>
+        <w:numPr>
+          <w:ilvl w:val="0"/>
+          <w:numId w:val="1"/>
+        </w:numPr>
+        <w:pBdr>
+          <w:top w:val="single" w:sz="2" w:space="0" w:color="D9D9E3"/>
+          <w:left w:val="single" w:sz="2" w:space="5" w:color="D9D9E3"/>
+          <w:bottom w:val="single" w:sz="2" w:space="0" w:color="D9D9E3"/>
+          <w:right w:val="single" w:sz="2" w:space="0" w:color="D9D9E3"/>
+        </w:pBdr>
+        <w:shd w:val="clear" w:color="auto" w:fill="F7F7F8"/>
+        <w:spacing w:before="0" w:beforeAutospacing="0" w:after="0" w:afterAutospacing="0"/>
+        <w:rPr>
+          <w:rFonts w:ascii="Segoe UI" w:hAnsi="Segoe UI" w:cs="Segoe UI"/>
+          <w:color w:val="374151"/>
+        </w:rPr>
+      </w:pPr>
+      <w:proofErr w:type="spellStart"/>
+      <w:r>
+        <w:rPr>
+          <w:rStyle w:val="CdigoHTML"/>
+          <w:rFonts w:ascii="Ubuntu Mono" w:hAnsi="Ubuntu Mono"/>
+          <w:b/>
+          <w:bCs/>
+          <w:color w:val="374151"/>
+          <w:sz w:val="21"/>
+          <w:szCs w:val="21"/>
+          <w:bdr w:val="single" w:sz="2" w:space="0" w:color="D9D9E3" w:frame="1"/>
+        </w:rPr>
+        <w:t>Subcategory</w:t>
+      </w:r>
+      <w:proofErr w:type="spellEnd"/>
+      <w:r>
+        <w:rPr>
+          <w:rStyle w:val="CdigoHTML"/>
+          <w:rFonts w:ascii="Ubuntu Mono" w:hAnsi="Ubuntu Mono"/>
+          <w:b/>
+          <w:bCs/>
+          <w:color w:val="374151"/>
+          <w:sz w:val="21"/>
+          <w:szCs w:val="21"/>
+          <w:bdr w:val="single" w:sz="2" w:space="0" w:color="D9D9E3" w:frame="1"/>
+        </w:rPr>
+        <w:t>::</w:t>
+      </w:r>
+      <w:proofErr w:type="spellStart"/>
+      <w:r>
+        <w:rPr>
+          <w:rStyle w:val="CdigoHTML"/>
+          <w:rFonts w:ascii="Ubuntu Mono" w:hAnsi="Ubuntu Mono"/>
+          <w:b/>
+          <w:bCs/>
+          <w:color w:val="374151"/>
+          <w:sz w:val="21"/>
+          <w:szCs w:val="21"/>
+          <w:bdr w:val="single" w:sz="2" w:space="0" w:color="D9D9E3" w:frame="1"/>
+        </w:rPr>
+        <w:t>with</w:t>
+      </w:r>
+      <w:proofErr w:type="spellEnd"/>
+      <w:r>
+        <w:rPr>
+          <w:rStyle w:val="CdigoHTML"/>
+          <w:rFonts w:ascii="Ubuntu Mono" w:hAnsi="Ubuntu Mono"/>
+          <w:b/>
+          <w:bCs/>
+          <w:color w:val="374151"/>
+          <w:sz w:val="21"/>
+          <w:szCs w:val="21"/>
+          <w:bdr w:val="single" w:sz="2" w:space="0" w:color="D9D9E3" w:frame="1"/>
+        </w:rPr>
+        <w:t>(['</w:t>
+      </w:r>
+      <w:proofErr w:type="spellStart"/>
+      <w:r>
+        <w:rPr>
+          <w:rStyle w:val="CdigoHTML"/>
+          <w:rFonts w:ascii="Ubuntu Mono" w:hAnsi="Ubuntu Mono"/>
+          <w:b/>
+          <w:bCs/>
+          <w:color w:val="374151"/>
+          <w:sz w:val="21"/>
+          <w:szCs w:val="21"/>
+          <w:bdr w:val="single" w:sz="2" w:space="0" w:color="D9D9E3" w:frame="1"/>
+        </w:rPr>
+        <w:t>productfamilies</w:t>
+      </w:r>
+      <w:proofErr w:type="spellEnd"/>
+      <w:r>
+        <w:rPr>
+          <w:rStyle w:val="CdigoHTML"/>
+          <w:rFonts w:ascii="Ubuntu Mono" w:hAnsi="Ubuntu Mono"/>
+          <w:b/>
+          <w:bCs/>
+          <w:color w:val="374151"/>
+          <w:sz w:val="21"/>
+          <w:szCs w:val="21"/>
+          <w:bdr w:val="single" w:sz="2" w:space="0" w:color="D9D9E3" w:frame="1"/>
+        </w:rPr>
+        <w:t xml:space="preserve">' =&gt; </w:t>
+      </w:r>
+      <w:proofErr w:type="spellStart"/>
+      <w:r>
+        <w:rPr>
+          <w:rStyle w:val="CdigoHTML"/>
+          <w:rFonts w:ascii="Ubuntu Mono" w:hAnsi="Ubuntu Mono"/>
+          <w:b/>
+          <w:bCs/>
+          <w:color w:val="374151"/>
+          <w:sz w:val="21"/>
+          <w:szCs w:val="21"/>
+          <w:bdr w:val="single" w:sz="2" w:space="0" w:color="D9D9E3" w:frame="1"/>
+        </w:rPr>
+        <w:t>function</w:t>
+      </w:r>
+      <w:proofErr w:type="spellEnd"/>
+      <w:r>
+        <w:rPr>
+          <w:rStyle w:val="CdigoHTML"/>
+          <w:rFonts w:ascii="Ubuntu Mono" w:hAnsi="Ubuntu Mono"/>
+          <w:b/>
+          <w:bCs/>
+          <w:color w:val="374151"/>
+          <w:sz w:val="21"/>
+          <w:szCs w:val="21"/>
+          <w:bdr w:val="single" w:sz="2" w:space="0" w:color="D9D9E3" w:frame="1"/>
+        </w:rPr>
+        <w:t xml:space="preserve"> ($</w:t>
+      </w:r>
+      <w:proofErr w:type="spellStart"/>
+      <w:r>
+        <w:rPr>
+          <w:rStyle w:val="CdigoHTML"/>
+          <w:rFonts w:ascii="Ubuntu Mono" w:hAnsi="Ubuntu Mono"/>
+          <w:b/>
+          <w:bCs/>
+          <w:color w:val="374151"/>
+          <w:sz w:val="21"/>
+          <w:szCs w:val="21"/>
+          <w:bdr w:val="single" w:sz="2" w:space="0" w:color="D9D9E3" w:frame="1"/>
+        </w:rPr>
+        <w:t>query</w:t>
+      </w:r>
+      <w:proofErr w:type="spellEnd"/>
+      <w:r>
+        <w:rPr>
+          <w:rStyle w:val="CdigoHTML"/>
+          <w:rFonts w:ascii="Ubuntu Mono" w:hAnsi="Ubuntu Mono"/>
+          <w:b/>
+          <w:bCs/>
+          <w:color w:val="374151"/>
+          <w:sz w:val="21"/>
+          <w:szCs w:val="21"/>
+          <w:bdr w:val="single" w:sz="2" w:space="0" w:color="D9D9E3" w:frame="1"/>
+        </w:rPr>
+        <w:t>) { ... }])</w:t>
+      </w:r>
+      <w:r>
+        <w:rPr>
+          <w:rFonts w:ascii="Segoe UI" w:hAnsi="Segoe UI" w:cs="Segoe UI"/>
+          <w:color w:val="374151"/>
+        </w:rPr>
+        <w:t xml:space="preserve">: Aquí se define la relación entre </w:t>
+      </w:r>
+      <w:proofErr w:type="spellStart"/>
+      <w:r>
+        <w:rPr>
+          <w:rStyle w:val="CdigoHTML"/>
+          <w:rFonts w:ascii="Ubuntu Mono" w:hAnsi="Ubuntu Mono"/>
+          <w:b/>
+          <w:bCs/>
+          <w:color w:val="374151"/>
+          <w:sz w:val="21"/>
+          <w:szCs w:val="21"/>
+          <w:bdr w:val="single" w:sz="2" w:space="0" w:color="D9D9E3" w:frame="1"/>
+        </w:rPr>
+        <w:t>Subcategory</w:t>
+      </w:r>
+      <w:proofErr w:type="spellEnd"/>
+      <w:r>
+        <w:rPr>
+          <w:rFonts w:ascii="Segoe UI" w:hAnsi="Segoe UI" w:cs="Segoe UI"/>
+          <w:color w:val="374151"/>
+        </w:rPr>
+        <w:t xml:space="preserve"> y </w:t>
+      </w:r>
+      <w:proofErr w:type="spellStart"/>
+      <w:r>
+        <w:rPr>
+          <w:rStyle w:val="CdigoHTML"/>
+          <w:rFonts w:ascii="Ubuntu Mono" w:hAnsi="Ubuntu Mono"/>
+          <w:b/>
+          <w:bCs/>
+          <w:color w:val="374151"/>
+          <w:sz w:val="21"/>
+          <w:szCs w:val="21"/>
+          <w:bdr w:val="single" w:sz="2" w:space="0" w:color="D9D9E3" w:frame="1"/>
+        </w:rPr>
+        <w:t>Productfamily</w:t>
+      </w:r>
+      <w:proofErr w:type="spellEnd"/>
+      <w:r>
+        <w:rPr>
+          <w:rFonts w:ascii="Segoe UI" w:hAnsi="Segoe UI" w:cs="Segoe UI"/>
+          <w:color w:val="374151"/>
+        </w:rPr>
+        <w:t xml:space="preserve"> utilizando el método </w:t>
+      </w:r>
+      <w:proofErr w:type="spellStart"/>
+      <w:r>
+        <w:rPr>
+          <w:rStyle w:val="CdigoHTML"/>
+          <w:rFonts w:ascii="Ubuntu Mono" w:hAnsi="Ubuntu Mono"/>
+          <w:b/>
+          <w:bCs/>
+          <w:color w:val="374151"/>
+          <w:sz w:val="21"/>
+          <w:szCs w:val="21"/>
+          <w:bdr w:val="single" w:sz="2" w:space="0" w:color="D9D9E3" w:frame="1"/>
+        </w:rPr>
+        <w:t>with</w:t>
+      </w:r>
+      <w:proofErr w:type="spellEnd"/>
+      <w:r>
+        <w:rPr>
+          <w:rStyle w:val="CdigoHTML"/>
+          <w:rFonts w:ascii="Ubuntu Mono" w:hAnsi="Ubuntu Mono"/>
+          <w:b/>
+          <w:bCs/>
+          <w:color w:val="374151"/>
+          <w:sz w:val="21"/>
+          <w:szCs w:val="21"/>
+          <w:bdr w:val="single" w:sz="2" w:space="0" w:color="D9D9E3" w:frame="1"/>
+        </w:rPr>
+        <w:t>()</w:t>
+      </w:r>
+      <w:r>
+        <w:rPr>
+          <w:rFonts w:ascii="Segoe UI" w:hAnsi="Segoe UI" w:cs="Segoe UI"/>
+          <w:color w:val="374151"/>
+        </w:rPr>
+        <w:t xml:space="preserve"> para cargar las </w:t>
+      </w:r>
+      <w:proofErr w:type="spellStart"/>
+      <w:r>
+        <w:rPr>
+          <w:rStyle w:val="CdigoHTML"/>
+          <w:rFonts w:ascii="Ubuntu Mono" w:hAnsi="Ubuntu Mono"/>
+          <w:b/>
+          <w:bCs/>
+          <w:color w:val="374151"/>
+          <w:sz w:val="21"/>
+          <w:szCs w:val="21"/>
+          <w:bdr w:val="single" w:sz="2" w:space="0" w:color="D9D9E3" w:frame="1"/>
+        </w:rPr>
+        <w:t>productfamilies</w:t>
+      </w:r>
+      <w:proofErr w:type="spellEnd"/>
+      <w:r>
+        <w:rPr>
+          <w:rFonts w:ascii="Segoe UI" w:hAnsi="Segoe UI" w:cs="Segoe UI"/>
+          <w:color w:val="374151"/>
+        </w:rPr>
+        <w:t xml:space="preserve"> relacionadas. La función anónima dentro de </w:t>
+      </w:r>
+      <w:proofErr w:type="spellStart"/>
+      <w:r>
+        <w:rPr>
+          <w:rStyle w:val="CdigoHTML"/>
+          <w:rFonts w:ascii="Ubuntu Mono" w:hAnsi="Ubuntu Mono"/>
+          <w:b/>
+          <w:bCs/>
+          <w:color w:val="374151"/>
+          <w:sz w:val="21"/>
+          <w:szCs w:val="21"/>
+          <w:bdr w:val="single" w:sz="2" w:space="0" w:color="D9D9E3" w:frame="1"/>
+        </w:rPr>
+        <w:t>with</w:t>
+      </w:r>
+      <w:proofErr w:type="spellEnd"/>
+      <w:r>
+        <w:rPr>
+          <w:rStyle w:val="CdigoHTML"/>
+          <w:rFonts w:ascii="Ubuntu Mono" w:hAnsi="Ubuntu Mono"/>
+          <w:b/>
+          <w:bCs/>
+          <w:color w:val="374151"/>
+          <w:sz w:val="21"/>
+          <w:szCs w:val="21"/>
+          <w:bdr w:val="single" w:sz="2" w:space="0" w:color="D9D9E3" w:frame="1"/>
+        </w:rPr>
+        <w:t>()</w:t>
+      </w:r>
+      <w:r>
+        <w:rPr>
+          <w:rFonts w:ascii="Segoe UI" w:hAnsi="Segoe UI" w:cs="Segoe UI"/>
+          <w:color w:val="374151"/>
+        </w:rPr>
+        <w:t xml:space="preserve"> permite agregar condiciones adicionales a la consulta de las </w:t>
+      </w:r>
+      <w:proofErr w:type="spellStart"/>
+      <w:r>
+        <w:rPr>
+          <w:rStyle w:val="CdigoHTML"/>
+          <w:rFonts w:ascii="Ubuntu Mono" w:hAnsi="Ubuntu Mono"/>
+          <w:b/>
+          <w:bCs/>
+          <w:color w:val="374151"/>
+          <w:sz w:val="21"/>
+          <w:szCs w:val="21"/>
+          <w:bdr w:val="single" w:sz="2" w:space="0" w:color="D9D9E3" w:frame="1"/>
+        </w:rPr>
+        <w:t>productfamilies</w:t>
+      </w:r>
+      <w:proofErr w:type="spellEnd"/>
+      <w:r>
+        <w:rPr>
+          <w:rFonts w:ascii="Segoe UI" w:hAnsi="Segoe UI" w:cs="Segoe UI"/>
+          <w:color w:val="374151"/>
+        </w:rPr>
+        <w:t>.</w:t>
+      </w:r>
+    </w:p>
+    <w:p>
+      <w:pPr>
+        <w:pStyle w:val="NormalWeb"/>
+        <w:numPr>
+          <w:ilvl w:val="0"/>
+          <w:numId w:val="1"/>
+        </w:numPr>
+        <w:pBdr>
+          <w:top w:val="single" w:sz="2" w:space="0" w:color="D9D9E3"/>
+          <w:left w:val="single" w:sz="2" w:space="5" w:color="D9D9E3"/>
+          <w:bottom w:val="single" w:sz="2" w:space="0" w:color="D9D9E3"/>
+          <w:right w:val="single" w:sz="2" w:space="0" w:color="D9D9E3"/>
+        </w:pBdr>
+        <w:shd w:val="clear" w:color="auto" w:fill="F7F7F8"/>
+        <w:spacing w:before="0" w:beforeAutospacing="0" w:after="0" w:afterAutospacing="0"/>
+        <w:rPr>
+          <w:rFonts w:ascii="Segoe UI" w:hAnsi="Segoe UI" w:cs="Segoe UI"/>
+          <w:color w:val="374151"/>
+        </w:rPr>
+      </w:pPr>
+      <w:r>
+        <w:rPr>
+          <w:rStyle w:val="CdigoHTML"/>
+          <w:rFonts w:ascii="Ubuntu Mono" w:hAnsi="Ubuntu Mono"/>
+          <w:b/>
+          <w:bCs/>
+          <w:color w:val="374151"/>
+          <w:sz w:val="21"/>
+          <w:szCs w:val="21"/>
+          <w:bdr w:val="single" w:sz="2" w:space="0" w:color="D9D9E3" w:frame="1"/>
+        </w:rPr>
+        <w:t>$</w:t>
+      </w:r>
+      <w:proofErr w:type="spellStart"/>
+      <w:r>
+        <w:rPr>
+          <w:rStyle w:val="CdigoHTML"/>
+          <w:rFonts w:ascii="Ubuntu Mono" w:hAnsi="Ubuntu Mono"/>
+          <w:b/>
+          <w:bCs/>
+          <w:color w:val="374151"/>
+          <w:sz w:val="21"/>
+          <w:szCs w:val="21"/>
+          <w:bdr w:val="single" w:sz="2" w:space="0" w:color="D9D9E3" w:frame="1"/>
+        </w:rPr>
+        <w:t>query</w:t>
+      </w:r>
+      <w:proofErr w:type="spellEnd"/>
+      <w:r>
+        <w:rPr>
+          <w:rStyle w:val="CdigoHTML"/>
+          <w:rFonts w:ascii="Ubuntu Mono" w:hAnsi="Ubuntu Mono"/>
+          <w:b/>
+          <w:bCs/>
+          <w:color w:val="374151"/>
+          <w:sz w:val="21"/>
+          <w:szCs w:val="21"/>
+          <w:bdr w:val="single" w:sz="2" w:space="0" w:color="D9D9E3" w:frame="1"/>
+        </w:rPr>
+        <w:t>-&gt;</w:t>
+      </w:r>
+      <w:proofErr w:type="spellStart"/>
+      <w:r>
+        <w:rPr>
+          <w:rStyle w:val="CdigoHTML"/>
+          <w:rFonts w:ascii="Ubuntu Mono" w:hAnsi="Ubuntu Mono"/>
+          <w:b/>
+          <w:bCs/>
+          <w:color w:val="374151"/>
+          <w:sz w:val="21"/>
+          <w:szCs w:val="21"/>
+          <w:bdr w:val="single" w:sz="2" w:space="0" w:color="D9D9E3" w:frame="1"/>
+        </w:rPr>
+        <w:t>whereHas</w:t>
+      </w:r>
+      <w:proofErr w:type="spellEnd"/>
+      <w:r>
+        <w:rPr>
+          <w:rStyle w:val="CdigoHTML"/>
+          <w:rFonts w:ascii="Ubuntu Mono" w:hAnsi="Ubuntu Mono"/>
+          <w:b/>
+          <w:bCs/>
+          <w:color w:val="374151"/>
+          <w:sz w:val="21"/>
+          <w:szCs w:val="21"/>
+          <w:bdr w:val="single" w:sz="2" w:space="0" w:color="D9D9E3" w:frame="1"/>
+        </w:rPr>
+        <w:t>('</w:t>
+      </w:r>
+      <w:proofErr w:type="spellStart"/>
+      <w:r>
+        <w:rPr>
+          <w:rStyle w:val="CdigoHTML"/>
+          <w:rFonts w:ascii="Ubuntu Mono" w:hAnsi="Ubuntu Mono"/>
+          <w:b/>
+          <w:bCs/>
+          <w:color w:val="374151"/>
+          <w:sz w:val="21"/>
+          <w:szCs w:val="21"/>
+          <w:bdr w:val="single" w:sz="2" w:space="0" w:color="D9D9E3" w:frame="1"/>
+        </w:rPr>
+        <w:t>productatributes</w:t>
+      </w:r>
+      <w:proofErr w:type="spellEnd"/>
+      <w:r>
+        <w:rPr>
+          <w:rStyle w:val="CdigoHTML"/>
+          <w:rFonts w:ascii="Ubuntu Mono" w:hAnsi="Ubuntu Mono"/>
+          <w:b/>
+          <w:bCs/>
+          <w:color w:val="374151"/>
+          <w:sz w:val="21"/>
+          <w:szCs w:val="21"/>
+          <w:bdr w:val="single" w:sz="2" w:space="0" w:color="D9D9E3" w:frame="1"/>
+        </w:rPr>
+        <w:t xml:space="preserve">', </w:t>
+      </w:r>
+      <w:proofErr w:type="spellStart"/>
+      <w:r>
+        <w:rPr>
+          <w:rStyle w:val="CdigoHTML"/>
+          <w:rFonts w:ascii="Ubuntu Mono" w:hAnsi="Ubuntu Mono"/>
+          <w:b/>
+          <w:bCs/>
+          <w:color w:val="374151"/>
+          <w:sz w:val="21"/>
+          <w:szCs w:val="21"/>
+          <w:bdr w:val="single" w:sz="2" w:space="0" w:color="D9D9E3" w:frame="1"/>
+        </w:rPr>
+        <w:t>function</w:t>
+      </w:r>
+      <w:proofErr w:type="spellEnd"/>
+      <w:r>
+        <w:rPr>
+          <w:rStyle w:val="CdigoHTML"/>
+          <w:rFonts w:ascii="Ubuntu Mono" w:hAnsi="Ubuntu Mono"/>
+          <w:b/>
+          <w:bCs/>
+          <w:color w:val="374151"/>
+          <w:sz w:val="21"/>
+          <w:szCs w:val="21"/>
+          <w:bdr w:val="single" w:sz="2" w:space="0" w:color="D9D9E3" w:frame="1"/>
+        </w:rPr>
+        <w:t xml:space="preserve"> ($</w:t>
+      </w:r>
+      <w:proofErr w:type="spellStart"/>
+      <w:r>
+        <w:rPr>
+          <w:rStyle w:val="CdigoHTML"/>
+          <w:rFonts w:ascii="Ubuntu Mono" w:hAnsi="Ubuntu Mono"/>
+          <w:b/>
+          <w:bCs/>
+          <w:color w:val="374151"/>
+          <w:sz w:val="21"/>
+          <w:szCs w:val="21"/>
+          <w:bdr w:val="single" w:sz="2" w:space="0" w:color="D9D9E3" w:frame="1"/>
+        </w:rPr>
+        <w:t>query</w:t>
+      </w:r>
+      <w:proofErr w:type="spellEnd"/>
+      <w:r>
+        <w:rPr>
+          <w:rStyle w:val="CdigoHTML"/>
+          <w:rFonts w:ascii="Ubuntu Mono" w:hAnsi="Ubuntu Mono"/>
+          <w:b/>
+          <w:bCs/>
+          <w:color w:val="374151"/>
+          <w:sz w:val="21"/>
+          <w:szCs w:val="21"/>
+          <w:bdr w:val="single" w:sz="2" w:space="0" w:color="D9D9E3" w:frame="1"/>
+        </w:rPr>
+        <w:t>) { ... })</w:t>
+      </w:r>
+      <w:r>
+        <w:rPr>
+          <w:rFonts w:ascii="Segoe UI" w:hAnsi="Segoe UI" w:cs="Segoe UI"/>
+          <w:color w:val="374151"/>
+        </w:rPr>
+        <w:t xml:space="preserve">: Dentro de la función anónima, se agrega una condición para asegurarse de que las </w:t>
+      </w:r>
+      <w:proofErr w:type="spellStart"/>
+      <w:r>
+        <w:rPr>
+          <w:rStyle w:val="CdigoHTML"/>
+          <w:rFonts w:ascii="Ubuntu Mono" w:hAnsi="Ubuntu Mono"/>
+          <w:b/>
+          <w:bCs/>
+          <w:color w:val="374151"/>
+          <w:sz w:val="21"/>
+          <w:szCs w:val="21"/>
+          <w:bdr w:val="single" w:sz="2" w:space="0" w:color="D9D9E3" w:frame="1"/>
+        </w:rPr>
+        <w:t>productfamilies</w:t>
+      </w:r>
+      <w:proofErr w:type="spellEnd"/>
+      <w:r>
+        <w:rPr>
+          <w:rFonts w:ascii="Segoe UI" w:hAnsi="Segoe UI" w:cs="Segoe UI"/>
+          <w:color w:val="374151"/>
+        </w:rPr>
+        <w:t xml:space="preserve"> tengan </w:t>
+      </w:r>
+      <w:proofErr w:type="spellStart"/>
+      <w:r>
+        <w:rPr>
+          <w:rStyle w:val="CdigoHTML"/>
+          <w:rFonts w:ascii="Ubuntu Mono" w:hAnsi="Ubuntu Mono"/>
+          <w:b/>
+          <w:bCs/>
+          <w:color w:val="374151"/>
+          <w:sz w:val="21"/>
+          <w:szCs w:val="21"/>
+          <w:bdr w:val="single" w:sz="2" w:space="0" w:color="D9D9E3" w:frame="1"/>
+        </w:rPr>
+        <w:t>productatributes</w:t>
+      </w:r>
+      <w:proofErr w:type="spellEnd"/>
+      <w:r>
+        <w:rPr>
+          <w:rFonts w:ascii="Segoe UI" w:hAnsi="Segoe UI" w:cs="Segoe UI"/>
+          <w:color w:val="374151"/>
+        </w:rPr>
+        <w:t xml:space="preserve"> relacionados. Esto garantiza que solo se obtendrán las </w:t>
+      </w:r>
+      <w:proofErr w:type="spellStart"/>
+      <w:r>
+        <w:rPr>
+          <w:rStyle w:val="CdigoHTML"/>
+          <w:rFonts w:ascii="Ubuntu Mono" w:hAnsi="Ubuntu Mono"/>
+          <w:b/>
+          <w:bCs/>
+          <w:color w:val="374151"/>
+          <w:sz w:val="21"/>
+          <w:szCs w:val="21"/>
+          <w:bdr w:val="single" w:sz="2" w:space="0" w:color="D9D9E3" w:frame="1"/>
+        </w:rPr>
+        <w:t>productfamilies</w:t>
+      </w:r>
+      <w:proofErr w:type="spellEnd"/>
+      <w:r>
+        <w:rPr>
+          <w:rFonts w:ascii="Segoe UI" w:hAnsi="Segoe UI" w:cs="Segoe UI"/>
+          <w:color w:val="374151"/>
+        </w:rPr>
+        <w:t xml:space="preserve"> que tienen </w:t>
+      </w:r>
+      <w:proofErr w:type="spellStart"/>
+      <w:r>
+        <w:rPr>
+          <w:rStyle w:val="CdigoHTML"/>
+          <w:rFonts w:ascii="Ubuntu Mono" w:hAnsi="Ubuntu Mono"/>
+          <w:b/>
+          <w:bCs/>
+          <w:color w:val="374151"/>
+          <w:sz w:val="21"/>
+          <w:szCs w:val="21"/>
+          <w:bdr w:val="single" w:sz="2" w:space="0" w:color="D9D9E3" w:frame="1"/>
+        </w:rPr>
+        <w:t>productatributes</w:t>
+      </w:r>
+      <w:proofErr w:type="spellEnd"/>
+      <w:r>
+        <w:rPr>
+          <w:rFonts w:ascii="Segoe UI" w:hAnsi="Segoe UI" w:cs="Segoe UI"/>
+          <w:color w:val="374151"/>
+        </w:rPr>
+        <w:t>.</w:t>
+      </w:r>
+    </w:p>
+    <w:p>
+      <w:pPr>
+        <w:pStyle w:val="NormalWeb"/>
+        <w:numPr>
+          <w:ilvl w:val="0"/>
+          <w:numId w:val="1"/>
+        </w:numPr>
+        <w:pBdr>
+          <w:top w:val="single" w:sz="2" w:space="0" w:color="D9D9E3"/>
+          <w:left w:val="single" w:sz="2" w:space="5" w:color="D9D9E3"/>
+          <w:bottom w:val="single" w:sz="2" w:space="0" w:color="D9D9E3"/>
+          <w:right w:val="single" w:sz="2" w:space="0" w:color="D9D9E3"/>
+        </w:pBdr>
+        <w:shd w:val="clear" w:color="auto" w:fill="F7F7F8"/>
+        <w:spacing w:before="0" w:beforeAutospacing="0" w:after="0" w:afterAutospacing="0"/>
+        <w:rPr>
+          <w:rFonts w:ascii="Segoe UI" w:hAnsi="Segoe UI" w:cs="Segoe UI"/>
+          <w:color w:val="374151"/>
+        </w:rPr>
+      </w:pPr>
+      <w:r>
+        <w:rPr>
+          <w:rStyle w:val="CdigoHTML"/>
+          <w:rFonts w:ascii="Ubuntu Mono" w:hAnsi="Ubuntu Mono"/>
+          <w:b/>
+          <w:bCs/>
+          <w:color w:val="374151"/>
+          <w:sz w:val="21"/>
+          <w:szCs w:val="21"/>
+          <w:bdr w:val="single" w:sz="2" w:space="0" w:color="D9D9E3" w:frame="1"/>
+        </w:rPr>
+        <w:t>$</w:t>
+      </w:r>
+      <w:proofErr w:type="spellStart"/>
+      <w:r>
+        <w:rPr>
+          <w:rStyle w:val="CdigoHTML"/>
+          <w:rFonts w:ascii="Ubuntu Mono" w:hAnsi="Ubuntu Mono"/>
+          <w:b/>
+          <w:bCs/>
+          <w:color w:val="374151"/>
+          <w:sz w:val="21"/>
+          <w:szCs w:val="21"/>
+          <w:bdr w:val="single" w:sz="2" w:space="0" w:color="D9D9E3" w:frame="1"/>
+        </w:rPr>
+        <w:t>query</w:t>
+      </w:r>
+      <w:proofErr w:type="spellEnd"/>
+      <w:r>
+        <w:rPr>
+          <w:rStyle w:val="CdigoHTML"/>
+          <w:rFonts w:ascii="Ubuntu Mono" w:hAnsi="Ubuntu Mono"/>
+          <w:b/>
+          <w:bCs/>
+          <w:color w:val="374151"/>
+          <w:sz w:val="21"/>
+          <w:szCs w:val="21"/>
+          <w:bdr w:val="single" w:sz="2" w:space="0" w:color="D9D9E3" w:frame="1"/>
+        </w:rPr>
+        <w:t>-&gt;</w:t>
+      </w:r>
+      <w:proofErr w:type="spellStart"/>
+      <w:r>
+        <w:rPr>
+          <w:rStyle w:val="CdigoHTML"/>
+          <w:rFonts w:ascii="Ubuntu Mono" w:hAnsi="Ubuntu Mono"/>
+          <w:b/>
+          <w:bCs/>
+          <w:color w:val="374151"/>
+          <w:sz w:val="21"/>
+          <w:szCs w:val="21"/>
+          <w:bdr w:val="single" w:sz="2" w:space="0" w:color="D9D9E3" w:frame="1"/>
+        </w:rPr>
+        <w:t>whereHas</w:t>
+      </w:r>
+      <w:proofErr w:type="spellEnd"/>
+      <w:r>
+        <w:rPr>
+          <w:rStyle w:val="CdigoHTML"/>
+          <w:rFonts w:ascii="Ubuntu Mono" w:hAnsi="Ubuntu Mono"/>
+          <w:b/>
+          <w:bCs/>
+          <w:color w:val="374151"/>
+          <w:sz w:val="21"/>
+          <w:szCs w:val="21"/>
+          <w:bdr w:val="single" w:sz="2" w:space="0" w:color="D9D9E3" w:frame="1"/>
+        </w:rPr>
+        <w:t xml:space="preserve">('locales', </w:t>
+      </w:r>
+      <w:proofErr w:type="spellStart"/>
+      <w:r>
+        <w:rPr>
+          <w:rStyle w:val="CdigoHTML"/>
+          <w:rFonts w:ascii="Ubuntu Mono" w:hAnsi="Ubuntu Mono"/>
+          <w:b/>
+          <w:bCs/>
+          <w:color w:val="374151"/>
+          <w:sz w:val="21"/>
+          <w:szCs w:val="21"/>
+          <w:bdr w:val="single" w:sz="2" w:space="0" w:color="D9D9E3" w:frame="1"/>
+        </w:rPr>
+        <w:t>function</w:t>
+      </w:r>
+      <w:proofErr w:type="spellEnd"/>
+      <w:r>
+        <w:rPr>
+          <w:rStyle w:val="CdigoHTML"/>
+          <w:rFonts w:ascii="Ubuntu Mono" w:hAnsi="Ubuntu Mono"/>
+          <w:b/>
+          <w:bCs/>
+          <w:color w:val="374151"/>
+          <w:sz w:val="21"/>
+          <w:szCs w:val="21"/>
+          <w:bdr w:val="single" w:sz="2" w:space="0" w:color="D9D9E3" w:frame="1"/>
+        </w:rPr>
+        <w:t xml:space="preserve"> ($</w:t>
+      </w:r>
+      <w:proofErr w:type="spellStart"/>
+      <w:r>
+        <w:rPr>
+          <w:rStyle w:val="CdigoHTML"/>
+          <w:rFonts w:ascii="Ubuntu Mono" w:hAnsi="Ubuntu Mono"/>
+          <w:b/>
+          <w:bCs/>
+          <w:color w:val="374151"/>
+          <w:sz w:val="21"/>
+          <w:szCs w:val="21"/>
+          <w:bdr w:val="single" w:sz="2" w:space="0" w:color="D9D9E3" w:frame="1"/>
+        </w:rPr>
+        <w:t>query</w:t>
+      </w:r>
+      <w:proofErr w:type="spellEnd"/>
+      <w:r>
+        <w:rPr>
+          <w:rStyle w:val="CdigoHTML"/>
+          <w:rFonts w:ascii="Ubuntu Mono" w:hAnsi="Ubuntu Mono"/>
+          <w:b/>
+          <w:bCs/>
+          <w:color w:val="374151"/>
+          <w:sz w:val="21"/>
+          <w:szCs w:val="21"/>
+          <w:bdr w:val="single" w:sz="2" w:space="0" w:color="D9D9E3" w:frame="1"/>
+        </w:rPr>
+        <w:t>) { ... })</w:t>
+      </w:r>
+      <w:r>
+        <w:rPr>
+          <w:rFonts w:ascii="Segoe UI" w:hAnsi="Segoe UI" w:cs="Segoe UI"/>
+          <w:color w:val="374151"/>
+        </w:rPr>
+        <w:t xml:space="preserve">: Dentro de la función anónima, se agrega una condición adicional para asegurarse de que los </w:t>
+      </w:r>
+      <w:proofErr w:type="spellStart"/>
+      <w:r>
+        <w:rPr>
+          <w:rStyle w:val="CdigoHTML"/>
+          <w:rFonts w:ascii="Ubuntu Mono" w:hAnsi="Ubuntu Mono"/>
+          <w:b/>
+          <w:bCs/>
+          <w:color w:val="374151"/>
+          <w:sz w:val="21"/>
+          <w:szCs w:val="21"/>
+          <w:bdr w:val="single" w:sz="2" w:space="0" w:color="D9D9E3" w:frame="1"/>
+        </w:rPr>
+        <w:t>productatributes</w:t>
+      </w:r>
+      <w:proofErr w:type="spellEnd"/>
+      <w:r>
+        <w:rPr>
+          <w:rFonts w:ascii="Segoe UI" w:hAnsi="Segoe UI" w:cs="Segoe UI"/>
+          <w:color w:val="374151"/>
+        </w:rPr>
+        <w:t xml:space="preserve"> estén relacionados con </w:t>
+      </w:r>
+      <w:r>
+        <w:rPr>
+          <w:rStyle w:val="CdigoHTML"/>
+          <w:rFonts w:ascii="Ubuntu Mono" w:hAnsi="Ubuntu Mono"/>
+          <w:b/>
+          <w:bCs/>
+          <w:color w:val="374151"/>
+          <w:sz w:val="21"/>
+          <w:szCs w:val="21"/>
+          <w:bdr w:val="single" w:sz="2" w:space="0" w:color="D9D9E3" w:frame="1"/>
+        </w:rPr>
+        <w:t>locales</w:t>
+      </w:r>
+      <w:r>
+        <w:rPr>
+          <w:rFonts w:ascii="Segoe UI" w:hAnsi="Segoe UI" w:cs="Segoe UI"/>
+          <w:color w:val="374151"/>
+        </w:rPr>
+        <w:t xml:space="preserve">. Esto garantiza que solo se obtendrán las </w:t>
+      </w:r>
+      <w:proofErr w:type="spellStart"/>
+      <w:r>
+        <w:rPr>
+          <w:rStyle w:val="CdigoHTML"/>
+          <w:rFonts w:ascii="Ubuntu Mono" w:hAnsi="Ubuntu Mono"/>
+          <w:b/>
+          <w:bCs/>
+          <w:color w:val="374151"/>
+          <w:sz w:val="21"/>
+          <w:szCs w:val="21"/>
+          <w:bdr w:val="single" w:sz="2" w:space="0" w:color="D9D9E3" w:frame="1"/>
+        </w:rPr>
+        <w:t>productfamilies</w:t>
+      </w:r>
+      <w:proofErr w:type="spellEnd"/>
+      <w:r>
+        <w:rPr>
+          <w:rFonts w:ascii="Segoe UI" w:hAnsi="Segoe UI" w:cs="Segoe UI"/>
+          <w:color w:val="374151"/>
+        </w:rPr>
+        <w:t xml:space="preserve"> que tienen </w:t>
+      </w:r>
+      <w:proofErr w:type="spellStart"/>
+      <w:r>
+        <w:rPr>
+          <w:rStyle w:val="CdigoHTML"/>
+          <w:rFonts w:ascii="Ubuntu Mono" w:hAnsi="Ubuntu Mono"/>
+          <w:b/>
+          <w:bCs/>
+          <w:color w:val="374151"/>
+          <w:sz w:val="21"/>
+          <w:szCs w:val="21"/>
+          <w:bdr w:val="single" w:sz="2" w:space="0" w:color="D9D9E3" w:frame="1"/>
+        </w:rPr>
+        <w:t>productatributes</w:t>
+      </w:r>
+      <w:proofErr w:type="spellEnd"/>
+      <w:r>
+        <w:rPr>
+          <w:rFonts w:ascii="Segoe UI" w:hAnsi="Segoe UI" w:cs="Segoe UI"/>
+          <w:color w:val="374151"/>
+        </w:rPr>
+        <w:t xml:space="preserve"> relacionados con </w:t>
+      </w:r>
+      <w:r>
+        <w:rPr>
+          <w:rStyle w:val="CdigoHTML"/>
+          <w:rFonts w:ascii="Ubuntu Mono" w:hAnsi="Ubuntu Mono"/>
+          <w:b/>
+          <w:bCs/>
+          <w:color w:val="374151"/>
+          <w:sz w:val="21"/>
+          <w:szCs w:val="21"/>
+          <w:bdr w:val="single" w:sz="2" w:space="0" w:color="D9D9E3" w:frame="1"/>
+        </w:rPr>
+        <w:t>locales</w:t>
+      </w:r>
+      <w:r>
+        <w:rPr>
+          <w:rFonts w:ascii="Segoe UI" w:hAnsi="Segoe UI" w:cs="Segoe UI"/>
+          <w:color w:val="374151"/>
+        </w:rPr>
+        <w:t>.</w:t>
+      </w:r>
+    </w:p>
+    <w:p>
+      <w:pPr>
+        <w:pStyle w:val="NormalWeb"/>
+        <w:numPr>
+          <w:ilvl w:val="0"/>
+          <w:numId w:val="1"/>
+        </w:numPr>
+        <w:pBdr>
+          <w:top w:val="single" w:sz="2" w:space="0" w:color="D9D9E3"/>
+          <w:left w:val="single" w:sz="2" w:space="5" w:color="D9D9E3"/>
+          <w:bottom w:val="single" w:sz="2" w:space="0" w:color="D9D9E3"/>
+          <w:right w:val="single" w:sz="2" w:space="0" w:color="D9D9E3"/>
+        </w:pBdr>
+        <w:shd w:val="clear" w:color="auto" w:fill="F7F7F8"/>
+        <w:spacing w:before="0" w:beforeAutospacing="0" w:after="0" w:afterAutospacing="0"/>
+        <w:rPr>
+          <w:rFonts w:ascii="Segoe UI" w:hAnsi="Segoe UI" w:cs="Segoe UI"/>
+          <w:color w:val="374151"/>
+        </w:rPr>
+      </w:pPr>
+      <w:r>
+        <w:rPr>
+          <w:rStyle w:val="CdigoHTML"/>
+          <w:rFonts w:ascii="Ubuntu Mono" w:hAnsi="Ubuntu Mono"/>
+          <w:b/>
+          <w:bCs/>
+          <w:color w:val="374151"/>
+          <w:sz w:val="21"/>
+          <w:szCs w:val="21"/>
+          <w:bdr w:val="single" w:sz="2" w:space="0" w:color="D9D9E3" w:frame="1"/>
+        </w:rPr>
+        <w:t>$</w:t>
+      </w:r>
+      <w:proofErr w:type="spellStart"/>
+      <w:r>
+        <w:rPr>
+          <w:rStyle w:val="CdigoHTML"/>
+          <w:rFonts w:ascii="Ubuntu Mono" w:hAnsi="Ubuntu Mono"/>
+          <w:b/>
+          <w:bCs/>
+          <w:color w:val="374151"/>
+          <w:sz w:val="21"/>
+          <w:szCs w:val="21"/>
+          <w:bdr w:val="single" w:sz="2" w:space="0" w:color="D9D9E3" w:frame="1"/>
+        </w:rPr>
+        <w:t>query</w:t>
+      </w:r>
+      <w:proofErr w:type="spellEnd"/>
+      <w:r>
+        <w:rPr>
+          <w:rStyle w:val="CdigoHTML"/>
+          <w:rFonts w:ascii="Ubuntu Mono" w:hAnsi="Ubuntu Mono"/>
+          <w:b/>
+          <w:bCs/>
+          <w:color w:val="374151"/>
+          <w:sz w:val="21"/>
+          <w:szCs w:val="21"/>
+          <w:bdr w:val="single" w:sz="2" w:space="0" w:color="D9D9E3" w:frame="1"/>
+        </w:rPr>
+        <w:t>-&gt;</w:t>
+      </w:r>
+      <w:proofErr w:type="spellStart"/>
+      <w:r>
+        <w:rPr>
+          <w:rStyle w:val="CdigoHTML"/>
+          <w:rFonts w:ascii="Ubuntu Mono" w:hAnsi="Ubuntu Mono"/>
+          <w:b/>
+          <w:bCs/>
+          <w:color w:val="374151"/>
+          <w:sz w:val="21"/>
+          <w:szCs w:val="21"/>
+          <w:bdr w:val="single" w:sz="2" w:space="0" w:color="D9D9E3" w:frame="1"/>
+        </w:rPr>
+        <w:t>where</w:t>
+      </w:r>
+      <w:proofErr w:type="spellEnd"/>
+      <w:r>
+        <w:rPr>
+          <w:rStyle w:val="CdigoHTML"/>
+          <w:rFonts w:ascii="Ubuntu Mono" w:hAnsi="Ubuntu Mono"/>
+          <w:b/>
+          <w:bCs/>
+          <w:color w:val="374151"/>
+          <w:sz w:val="21"/>
+          <w:szCs w:val="21"/>
+          <w:bdr w:val="single" w:sz="2" w:space="0" w:color="D9D9E3" w:frame="1"/>
+        </w:rPr>
+        <w:t>('</w:t>
+      </w:r>
+      <w:proofErr w:type="spellStart"/>
+      <w:r>
+        <w:rPr>
+          <w:rStyle w:val="CdigoHTML"/>
+          <w:rFonts w:ascii="Ubuntu Mono" w:hAnsi="Ubuntu Mono"/>
+          <w:b/>
+          <w:bCs/>
+          <w:color w:val="374151"/>
+          <w:sz w:val="21"/>
+          <w:szCs w:val="21"/>
+          <w:bdr w:val="single" w:sz="2" w:space="0" w:color="D9D9E3" w:frame="1"/>
+        </w:rPr>
+        <w:t>locals.id</w:t>
+      </w:r>
+      <w:proofErr w:type="spellEnd"/>
+      <w:r>
+        <w:rPr>
+          <w:rStyle w:val="CdigoHTML"/>
+          <w:rFonts w:ascii="Ubuntu Mono" w:hAnsi="Ubuntu Mono"/>
+          <w:b/>
+          <w:bCs/>
+          <w:color w:val="374151"/>
+          <w:sz w:val="21"/>
+          <w:szCs w:val="21"/>
+          <w:bdr w:val="single" w:sz="2" w:space="0" w:color="D9D9E3" w:frame="1"/>
+        </w:rPr>
+        <w:t>', 1)</w:t>
+      </w:r>
+      <w:r>
+        <w:rPr>
+          <w:rFonts w:ascii="Segoe UI" w:hAnsi="Segoe UI" w:cs="Segoe UI"/>
+          <w:color w:val="374151"/>
+        </w:rPr>
+        <w:t xml:space="preserve">: Aquí se especifica una condición para filtrar los </w:t>
+      </w:r>
+      <w:r>
+        <w:rPr>
+          <w:rStyle w:val="CdigoHTML"/>
+          <w:rFonts w:ascii="Ubuntu Mono" w:hAnsi="Ubuntu Mono"/>
+          <w:b/>
+          <w:bCs/>
+          <w:color w:val="374151"/>
+          <w:sz w:val="21"/>
+          <w:szCs w:val="21"/>
+          <w:bdr w:val="single" w:sz="2" w:space="0" w:color="D9D9E3" w:frame="1"/>
+        </w:rPr>
+        <w:t>locales</w:t>
+      </w:r>
+      <w:r>
+        <w:rPr>
+          <w:rFonts w:ascii="Segoe UI" w:hAnsi="Segoe UI" w:cs="Segoe UI"/>
+          <w:color w:val="374151"/>
+        </w:rPr>
+        <w:t xml:space="preserve"> por su columna </w:t>
+      </w:r>
+      <w:r>
+        <w:rPr>
+          <w:rStyle w:val="CdigoHTML"/>
+          <w:rFonts w:ascii="Ubuntu Mono" w:hAnsi="Ubuntu Mono"/>
+          <w:b/>
+          <w:bCs/>
+          <w:color w:val="374151"/>
+          <w:sz w:val="21"/>
+          <w:szCs w:val="21"/>
+          <w:bdr w:val="single" w:sz="2" w:space="0" w:color="D9D9E3" w:frame="1"/>
+        </w:rPr>
+        <w:t>id</w:t>
+      </w:r>
+      <w:r>
+        <w:rPr>
+          <w:rFonts w:ascii="Segoe UI" w:hAnsi="Segoe UI" w:cs="Segoe UI"/>
+          <w:color w:val="374151"/>
+        </w:rPr>
+        <w:t xml:space="preserve">. Asegúrate de reemplazar </w:t>
+      </w:r>
+      <w:r>
+        <w:rPr>
+          <w:rStyle w:val="CdigoHTML"/>
+          <w:rFonts w:ascii="Ubuntu Mono" w:hAnsi="Ubuntu Mono"/>
+          <w:b/>
+          <w:bCs/>
+          <w:color w:val="374151"/>
+          <w:sz w:val="21"/>
+          <w:szCs w:val="21"/>
+          <w:bdr w:val="single" w:sz="2" w:space="0" w:color="D9D9E3" w:frame="1"/>
+        </w:rPr>
+        <w:t>'</w:t>
+      </w:r>
+      <w:proofErr w:type="spellStart"/>
+      <w:r>
+        <w:rPr>
+          <w:rStyle w:val="CdigoHTML"/>
+          <w:rFonts w:ascii="Ubuntu Mono" w:hAnsi="Ubuntu Mono"/>
+          <w:b/>
+          <w:bCs/>
+          <w:color w:val="374151"/>
+          <w:sz w:val="21"/>
+          <w:szCs w:val="21"/>
+          <w:bdr w:val="single" w:sz="2" w:space="0" w:color="D9D9E3" w:frame="1"/>
+        </w:rPr>
+        <w:t>locals.id</w:t>
+      </w:r>
+      <w:proofErr w:type="spellEnd"/>
+      <w:r>
+        <w:rPr>
+          <w:rStyle w:val="CdigoHTML"/>
+          <w:rFonts w:ascii="Ubuntu Mono" w:hAnsi="Ubuntu Mono"/>
+          <w:b/>
+          <w:bCs/>
+          <w:color w:val="374151"/>
+          <w:sz w:val="21"/>
+          <w:szCs w:val="21"/>
+          <w:bdr w:val="single" w:sz="2" w:space="0" w:color="D9D9E3" w:frame="1"/>
+        </w:rPr>
+        <w:t>'</w:t>
+      </w:r>
+      <w:r>
+        <w:rPr>
+          <w:rFonts w:ascii="Segoe UI" w:hAnsi="Segoe UI" w:cs="Segoe UI"/>
+          <w:color w:val="374151"/>
+        </w:rPr>
+        <w:t xml:space="preserve"> con el nombre real de la columna </w:t>
+      </w:r>
+      <w:r>
+        <w:rPr>
+          <w:rStyle w:val="CdigoHTML"/>
+          <w:rFonts w:ascii="Ubuntu Mono" w:hAnsi="Ubuntu Mono"/>
+          <w:b/>
+          <w:bCs/>
+          <w:color w:val="374151"/>
+          <w:sz w:val="21"/>
+          <w:szCs w:val="21"/>
+          <w:bdr w:val="single" w:sz="2" w:space="0" w:color="D9D9E3" w:frame="1"/>
+        </w:rPr>
+        <w:t>id</w:t>
+      </w:r>
+      <w:r>
+        <w:rPr>
+          <w:rFonts w:ascii="Segoe UI" w:hAnsi="Segoe UI" w:cs="Segoe UI"/>
+          <w:color w:val="374151"/>
+        </w:rPr>
+        <w:t xml:space="preserve"> en la tabla </w:t>
+      </w:r>
+      <w:r>
+        <w:rPr>
+          <w:rStyle w:val="CdigoHTML"/>
+          <w:rFonts w:ascii="Ubuntu Mono" w:hAnsi="Ubuntu Mono"/>
+          <w:b/>
+          <w:bCs/>
+          <w:color w:val="374151"/>
+          <w:sz w:val="21"/>
+          <w:szCs w:val="21"/>
+          <w:bdr w:val="single" w:sz="2" w:space="0" w:color="D9D9E3" w:frame="1"/>
+        </w:rPr>
+        <w:t>locales</w:t>
+      </w:r>
+      <w:r>
+        <w:rPr>
+          <w:rFonts w:ascii="Segoe UI" w:hAnsi="Segoe UI" w:cs="Segoe UI"/>
+          <w:color w:val="374151"/>
+        </w:rPr>
+        <w:t xml:space="preserve"> de tu base de datos.</w:t>
+      </w:r>
+    </w:p>
+    <w:p>
+      <w:pPr>
+        <w:pStyle w:val="NormalWeb"/>
+        <w:numPr>
+          <w:ilvl w:val="0"/>
+          <w:numId w:val="1"/>
+        </w:numPr>
+        <w:pBdr>
+          <w:top w:val="single" w:sz="2" w:space="0" w:color="D9D9E3"/>
+          <w:left w:val="single" w:sz="2" w:space="5" w:color="D9D9E3"/>
+          <w:bottom w:val="single" w:sz="2" w:space="0" w:color="D9D9E3"/>
+          <w:right w:val="single" w:sz="2" w:space="0" w:color="D9D9E3"/>
+        </w:pBdr>
+        <w:shd w:val="clear" w:color="auto" w:fill="F7F7F8"/>
+        <w:spacing w:before="0" w:beforeAutospacing="0" w:after="0" w:afterAutospacing="0"/>
+        <w:rPr>
+          <w:rFonts w:ascii="Segoe UI" w:hAnsi="Segoe UI" w:cs="Segoe UI"/>
+          <w:color w:val="374151"/>
+        </w:rPr>
+      </w:pPr>
+      <w:r>
+        <w:rPr>
+          <w:rStyle w:val="CdigoHTML"/>
+          <w:rFonts w:ascii="Ubuntu Mono" w:hAnsi="Ubuntu Mono"/>
+          <w:b/>
+          <w:bCs/>
+          <w:color w:val="374151"/>
+          <w:sz w:val="21"/>
+          <w:szCs w:val="21"/>
+          <w:bdr w:val="single" w:sz="2" w:space="0" w:color="D9D9E3" w:frame="1"/>
+        </w:rPr>
+        <w:t>$</w:t>
+      </w:r>
+      <w:proofErr w:type="spellStart"/>
+      <w:r>
+        <w:rPr>
+          <w:rStyle w:val="CdigoHTML"/>
+          <w:rFonts w:ascii="Ubuntu Mono" w:hAnsi="Ubuntu Mono"/>
+          <w:b/>
+          <w:bCs/>
+          <w:color w:val="374151"/>
+          <w:sz w:val="21"/>
+          <w:szCs w:val="21"/>
+          <w:bdr w:val="single" w:sz="2" w:space="0" w:color="D9D9E3" w:frame="1"/>
+        </w:rPr>
+        <w:t>query</w:t>
+      </w:r>
+      <w:proofErr w:type="spellEnd"/>
+      <w:r>
+        <w:rPr>
+          <w:rStyle w:val="CdigoHTML"/>
+          <w:rFonts w:ascii="Ubuntu Mono" w:hAnsi="Ubuntu Mono"/>
+          <w:b/>
+          <w:bCs/>
+          <w:color w:val="374151"/>
+          <w:sz w:val="21"/>
+          <w:szCs w:val="21"/>
+          <w:bdr w:val="single" w:sz="2" w:space="0" w:color="D9D9E3" w:frame="1"/>
+        </w:rPr>
+        <w:t>-&gt;</w:t>
+      </w:r>
+      <w:proofErr w:type="spellStart"/>
+      <w:r>
+        <w:rPr>
+          <w:rStyle w:val="CdigoHTML"/>
+          <w:rFonts w:ascii="Ubuntu Mono" w:hAnsi="Ubuntu Mono"/>
+          <w:b/>
+          <w:bCs/>
+          <w:color w:val="374151"/>
+          <w:sz w:val="21"/>
+          <w:szCs w:val="21"/>
+          <w:bdr w:val="single" w:sz="2" w:space="0" w:color="D9D9E3" w:frame="1"/>
+        </w:rPr>
+        <w:t>where</w:t>
+      </w:r>
+      <w:proofErr w:type="spellEnd"/>
+      <w:r>
+        <w:rPr>
+          <w:rStyle w:val="CdigoHTML"/>
+          <w:rFonts w:ascii="Ubuntu Mono" w:hAnsi="Ubuntu Mono"/>
+          <w:b/>
+          <w:bCs/>
+          <w:color w:val="374151"/>
+          <w:sz w:val="21"/>
+          <w:szCs w:val="21"/>
+          <w:bdr w:val="single" w:sz="2" w:space="0" w:color="D9D9E3" w:frame="1"/>
+        </w:rPr>
+        <w:t>('</w:t>
+      </w:r>
+      <w:proofErr w:type="spellStart"/>
+      <w:r>
+        <w:rPr>
+          <w:rStyle w:val="CdigoHTML"/>
+          <w:rFonts w:ascii="Ubuntu Mono" w:hAnsi="Ubuntu Mono"/>
+          <w:b/>
+          <w:bCs/>
+          <w:color w:val="374151"/>
+          <w:sz w:val="21"/>
+          <w:szCs w:val="21"/>
+          <w:bdr w:val="single" w:sz="2" w:space="0" w:color="D9D9E3" w:frame="1"/>
+        </w:rPr>
+        <w:t>local_productatribute.stock</w:t>
+      </w:r>
+      <w:proofErr w:type="spellEnd"/>
+      <w:r>
+        <w:rPr>
+          <w:rStyle w:val="CdigoHTML"/>
+          <w:rFonts w:ascii="Ubuntu Mono" w:hAnsi="Ubuntu Mono"/>
+          <w:b/>
+          <w:bCs/>
+          <w:color w:val="374151"/>
+          <w:sz w:val="21"/>
+          <w:szCs w:val="21"/>
+          <w:bdr w:val="single" w:sz="2" w:space="0" w:color="D9D9E3" w:frame="1"/>
+        </w:rPr>
+        <w:t>', '&gt;', 0)</w:t>
+      </w:r>
+      <w:r>
+        <w:rPr>
+          <w:rFonts w:ascii="Segoe UI" w:hAnsi="Segoe UI" w:cs="Segoe UI"/>
+          <w:color w:val="374151"/>
+        </w:rPr>
+        <w:t xml:space="preserve">: Esta condición filtra los resultados por el campo </w:t>
+      </w:r>
+      <w:r>
+        <w:rPr>
+          <w:rStyle w:val="CdigoHTML"/>
+          <w:rFonts w:ascii="Ubuntu Mono" w:hAnsi="Ubuntu Mono"/>
+          <w:b/>
+          <w:bCs/>
+          <w:color w:val="374151"/>
+          <w:sz w:val="21"/>
+          <w:szCs w:val="21"/>
+          <w:bdr w:val="single" w:sz="2" w:space="0" w:color="D9D9E3" w:frame="1"/>
+        </w:rPr>
+        <w:t>stock</w:t>
+      </w:r>
+      <w:r>
+        <w:rPr>
+          <w:rFonts w:ascii="Segoe UI" w:hAnsi="Segoe UI" w:cs="Segoe UI"/>
+          <w:color w:val="374151"/>
+        </w:rPr>
+        <w:t xml:space="preserve"> en la tabla </w:t>
+      </w:r>
+      <w:proofErr w:type="spellStart"/>
+      <w:r>
+        <w:rPr>
+          <w:rStyle w:val="CdigoHTML"/>
+          <w:rFonts w:ascii="Ubuntu Mono" w:hAnsi="Ubuntu Mono"/>
+          <w:b/>
+          <w:bCs/>
+          <w:color w:val="374151"/>
+          <w:sz w:val="21"/>
+          <w:szCs w:val="21"/>
+          <w:bdr w:val="single" w:sz="2" w:space="0" w:color="D9D9E3" w:frame="1"/>
+        </w:rPr>
+        <w:t>local_productatribute</w:t>
+      </w:r>
+      <w:proofErr w:type="spellEnd"/>
+      <w:r>
+        <w:rPr>
+          <w:rFonts w:ascii="Segoe UI" w:hAnsi="Segoe UI" w:cs="Segoe UI"/>
+          <w:color w:val="374151"/>
+        </w:rPr>
+        <w:t xml:space="preserve">. Asegúrate de utilizar el nombre correcto de la tabla </w:t>
+      </w:r>
+      <w:proofErr w:type="spellStart"/>
+      <w:r>
+        <w:rPr>
+          <w:rStyle w:val="CdigoHTML"/>
+          <w:rFonts w:ascii="Ubuntu Mono" w:hAnsi="Ubuntu Mono"/>
+          <w:b/>
+          <w:bCs/>
+          <w:color w:val="374151"/>
+          <w:sz w:val="21"/>
+          <w:szCs w:val="21"/>
+          <w:bdr w:val="single" w:sz="2" w:space="0" w:color="D9D9E3" w:frame="1"/>
+        </w:rPr>
+        <w:t>local_productatribute</w:t>
+      </w:r>
+      <w:proofErr w:type="spellEnd"/>
+      <w:r>
+        <w:rPr>
+          <w:rFonts w:ascii="Segoe UI" w:hAnsi="Segoe UI" w:cs="Segoe UI"/>
+          <w:color w:val="374151"/>
+        </w:rPr>
+        <w:t xml:space="preserve"> y la columna </w:t>
+      </w:r>
+      <w:r>
+        <w:rPr>
+          <w:rStyle w:val="CdigoHTML"/>
+          <w:rFonts w:ascii="Ubuntu Mono" w:hAnsi="Ubuntu Mono"/>
+          <w:b/>
+          <w:bCs/>
+          <w:color w:val="374151"/>
+          <w:sz w:val="21"/>
+          <w:szCs w:val="21"/>
+          <w:bdr w:val="single" w:sz="2" w:space="0" w:color="D9D9E3" w:frame="1"/>
+        </w:rPr>
+        <w:t>stock</w:t>
+      </w:r>
+      <w:r>
+        <w:rPr>
+          <w:rFonts w:ascii="Segoe UI" w:hAnsi="Segoe UI" w:cs="Segoe UI"/>
+          <w:color w:val="374151"/>
+        </w:rPr>
+        <w:t xml:space="preserve"> en tu base de datos.</w:t>
+      </w:r>
+    </w:p>
+    <w:p>
+      <w:pPr>
+        <w:pStyle w:val="NormalWeb"/>
+        <w:numPr>
+          <w:ilvl w:val="0"/>
+          <w:numId w:val="1"/>
+        </w:numPr>
+        <w:pBdr>
+          <w:top w:val="single" w:sz="2" w:space="0" w:color="D9D9E3"/>
+          <w:left w:val="single" w:sz="2" w:space="5" w:color="D9D9E3"/>
+          <w:bottom w:val="single" w:sz="2" w:space="0" w:color="D9D9E3"/>
+          <w:right w:val="single" w:sz="2" w:space="0" w:color="D9D9E3"/>
+        </w:pBdr>
+        <w:shd w:val="clear" w:color="auto" w:fill="F7F7F8"/>
+        <w:spacing w:before="0" w:beforeAutospacing="0" w:after="0" w:afterAutospacing="0"/>
+        <w:rPr>
+          <w:rFonts w:ascii="Segoe UI" w:hAnsi="Segoe UI" w:cs="Segoe UI"/>
+          <w:color w:val="374151"/>
+        </w:rPr>
+      </w:pPr>
+      <w:proofErr w:type="spellStart"/>
+      <w:r>
+        <w:rPr>
+          <w:rStyle w:val="CdigoHTML"/>
+          <w:rFonts w:ascii="Ubuntu Mono" w:hAnsi="Ubuntu Mono"/>
+          <w:b/>
+          <w:bCs/>
+          <w:color w:val="374151"/>
+          <w:sz w:val="21"/>
+          <w:szCs w:val="21"/>
+          <w:bdr w:val="single" w:sz="2" w:space="0" w:color="D9D9E3" w:frame="1"/>
+        </w:rPr>
+        <w:t>findOrFail</w:t>
+      </w:r>
+      <w:proofErr w:type="spellEnd"/>
+      <w:r>
+        <w:rPr>
+          <w:rStyle w:val="CdigoHTML"/>
+          <w:rFonts w:ascii="Ubuntu Mono" w:hAnsi="Ubuntu Mono"/>
+          <w:b/>
+          <w:bCs/>
+          <w:color w:val="374151"/>
+          <w:sz w:val="21"/>
+          <w:szCs w:val="21"/>
+          <w:bdr w:val="single" w:sz="2" w:space="0" w:color="D9D9E3" w:frame="1"/>
+        </w:rPr>
+        <w:t>($</w:t>
+      </w:r>
+      <w:proofErr w:type="spellStart"/>
+      <w:r>
+        <w:rPr>
+          <w:rStyle w:val="CdigoHTML"/>
+          <w:rFonts w:ascii="Ubuntu Mono" w:hAnsi="Ubuntu Mono"/>
+          <w:b/>
+          <w:bCs/>
+          <w:color w:val="374151"/>
+          <w:sz w:val="21"/>
+          <w:szCs w:val="21"/>
+          <w:bdr w:val="single" w:sz="2" w:space="0" w:color="D9D9E3" w:frame="1"/>
+        </w:rPr>
+        <w:t>this</w:t>
+      </w:r>
+      <w:proofErr w:type="spellEnd"/>
+      <w:r>
+        <w:rPr>
+          <w:rStyle w:val="CdigoHTML"/>
+          <w:rFonts w:ascii="Ubuntu Mono" w:hAnsi="Ubuntu Mono"/>
+          <w:b/>
+          <w:bCs/>
+          <w:color w:val="374151"/>
+          <w:sz w:val="21"/>
+          <w:szCs w:val="21"/>
+          <w:bdr w:val="single" w:sz="2" w:space="0" w:color="D9D9E3" w:frame="1"/>
+        </w:rPr>
+        <w:t>-&gt;</w:t>
+      </w:r>
+      <w:proofErr w:type="spellStart"/>
+      <w:r>
+        <w:rPr>
+          <w:rStyle w:val="CdigoHTML"/>
+          <w:rFonts w:ascii="Ubuntu Mono" w:hAnsi="Ubuntu Mono"/>
+          <w:b/>
+          <w:bCs/>
+          <w:color w:val="374151"/>
+          <w:sz w:val="21"/>
+          <w:szCs w:val="21"/>
+          <w:bdr w:val="single" w:sz="2" w:space="0" w:color="D9D9E3" w:frame="1"/>
+        </w:rPr>
+        <w:t>subcategoryId</w:t>
+      </w:r>
+      <w:proofErr w:type="spellEnd"/>
+      <w:r>
+        <w:rPr>
+          <w:rStyle w:val="CdigoHTML"/>
+          <w:rFonts w:ascii="Ubuntu Mono" w:hAnsi="Ubuntu Mono"/>
+          <w:b/>
+          <w:bCs/>
+          <w:color w:val="374151"/>
+          <w:sz w:val="21"/>
+          <w:szCs w:val="21"/>
+          <w:bdr w:val="single" w:sz="2" w:space="0" w:color="D9D9E3" w:frame="1"/>
+        </w:rPr>
+        <w:t>)</w:t>
+      </w:r>
+      <w:r>
+        <w:rPr>
+          <w:rFonts w:ascii="Segoe UI" w:hAnsi="Segoe UI" w:cs="Segoe UI"/>
+          <w:color w:val="374151"/>
+        </w:rPr>
+        <w:t xml:space="preserve">: Finalmente, se utiliza el método </w:t>
+      </w:r>
+      <w:proofErr w:type="spellStart"/>
+      <w:r>
+        <w:rPr>
+          <w:rStyle w:val="CdigoHTML"/>
+          <w:rFonts w:ascii="Ubuntu Mono" w:hAnsi="Ubuntu Mono"/>
+          <w:b/>
+          <w:bCs/>
+          <w:color w:val="374151"/>
+          <w:sz w:val="21"/>
+          <w:szCs w:val="21"/>
+          <w:bdr w:val="single" w:sz="2" w:space="0" w:color="D9D9E3" w:frame="1"/>
+        </w:rPr>
+        <w:t>findOrFail</w:t>
+      </w:r>
+      <w:proofErr w:type="spellEnd"/>
+      <w:r>
+        <w:rPr>
+          <w:rStyle w:val="CdigoHTML"/>
+          <w:rFonts w:ascii="Ubuntu Mono" w:hAnsi="Ubuntu Mono"/>
+          <w:b/>
+          <w:bCs/>
+          <w:color w:val="374151"/>
+          <w:sz w:val="21"/>
+          <w:szCs w:val="21"/>
+          <w:bdr w:val="single" w:sz="2" w:space="0" w:color="D9D9E3" w:frame="1"/>
+        </w:rPr>
+        <w:t>()</w:t>
+      </w:r>
+      <w:r>
+        <w:rPr>
+          <w:rFonts w:ascii="Segoe UI" w:hAnsi="Segoe UI" w:cs="Segoe UI"/>
+          <w:color w:val="374151"/>
+        </w:rPr>
+        <w:t xml:space="preserve"> para obtener la subcategoría con el </w:t>
+      </w:r>
+      <w:r>
+        <w:rPr>
+          <w:rStyle w:val="CdigoHTML"/>
+          <w:rFonts w:ascii="Ubuntu Mono" w:hAnsi="Ubuntu Mono"/>
+          <w:b/>
+          <w:bCs/>
+          <w:color w:val="374151"/>
+          <w:sz w:val="21"/>
+          <w:szCs w:val="21"/>
+          <w:bdr w:val="single" w:sz="2" w:space="0" w:color="D9D9E3" w:frame="1"/>
+        </w:rPr>
+        <w:t>id</w:t>
+      </w:r>
+      <w:r>
+        <w:rPr>
+          <w:rFonts w:ascii="Segoe UI" w:hAnsi="Segoe UI" w:cs="Segoe UI"/>
+          <w:color w:val="374151"/>
+        </w:rPr>
+        <w:t xml:space="preserve"> especificado en </w:t>
+      </w:r>
+      <w:r>
+        <w:rPr>
+          <w:rStyle w:val="CdigoHTML"/>
+          <w:rFonts w:ascii="Ubuntu Mono" w:hAnsi="Ubuntu Mono"/>
+          <w:b/>
+          <w:bCs/>
+          <w:color w:val="374151"/>
+          <w:sz w:val="21"/>
+          <w:szCs w:val="21"/>
+          <w:bdr w:val="single" w:sz="2" w:space="0" w:color="D9D9E3" w:frame="1"/>
+        </w:rPr>
+        <w:t>$</w:t>
+      </w:r>
+      <w:proofErr w:type="spellStart"/>
+      <w:r>
+        <w:rPr>
+          <w:rStyle w:val="CdigoHTML"/>
+          <w:rFonts w:ascii="Ubuntu Mono" w:hAnsi="Ubuntu Mono"/>
+          <w:b/>
+          <w:bCs/>
+          <w:color w:val="374151"/>
+          <w:sz w:val="21"/>
+          <w:szCs w:val="21"/>
+          <w:bdr w:val="single" w:sz="2" w:space="0" w:color="D9D9E3" w:frame="1"/>
+        </w:rPr>
+        <w:t>this</w:t>
+      </w:r>
+      <w:proofErr w:type="spellEnd"/>
+      <w:r>
+        <w:rPr>
+          <w:rStyle w:val="CdigoHTML"/>
+          <w:rFonts w:ascii="Ubuntu Mono" w:hAnsi="Ubuntu Mono"/>
+          <w:b/>
+          <w:bCs/>
+          <w:color w:val="374151"/>
+          <w:sz w:val="21"/>
+          <w:szCs w:val="21"/>
+          <w:bdr w:val="single" w:sz="2" w:space="0" w:color="D9D9E3" w:frame="1"/>
+        </w:rPr>
+        <w:t>-&gt;</w:t>
+      </w:r>
+      <w:proofErr w:type="spellStart"/>
+      <w:r>
+        <w:rPr>
+          <w:rStyle w:val="CdigoHTML"/>
+          <w:rFonts w:ascii="Ubuntu Mono" w:hAnsi="Ubuntu Mono"/>
+          <w:b/>
+          <w:bCs/>
+          <w:color w:val="374151"/>
+          <w:sz w:val="21"/>
+          <w:szCs w:val="21"/>
+          <w:bdr w:val="single" w:sz="2" w:space="0" w:color="D9D9E3" w:frame="1"/>
+        </w:rPr>
+        <w:t>subcategoryId</w:t>
+      </w:r>
+      <w:proofErr w:type="spellEnd"/>
+      <w:r>
+        <w:rPr>
+          <w:rFonts w:ascii="Segoe UI" w:hAnsi="Segoe UI" w:cs="Segoe UI"/>
+          <w:color w:val="374151"/>
+        </w:rPr>
+        <w:t>. Si la subcategoría no se encuentra, se generará una excepción.</w:t>
+      </w:r>
+    </w:p>
+    <w:p>
+      <w:pPr>
+        <w:pStyle w:val="NormalWeb"/>
+        <w:numPr>
+          <w:ilvl w:val="0"/>
+          <w:numId w:val="1"/>
+        </w:numPr>
+        <w:pBdr>
+          <w:top w:val="single" w:sz="2" w:space="0" w:color="D9D9E3"/>
+          <w:left w:val="single" w:sz="2" w:space="5" w:color="D9D9E3"/>
+          <w:bottom w:val="single" w:sz="2" w:space="0" w:color="D9D9E3"/>
+          <w:right w:val="single" w:sz="2" w:space="0" w:color="D9D9E3"/>
+        </w:pBdr>
+        <w:shd w:val="clear" w:color="auto" w:fill="F7F7F8"/>
+        <w:spacing w:before="0" w:beforeAutospacing="0" w:after="0" w:afterAutospacing="0"/>
+        <w:rPr>
+          <w:rFonts w:ascii="Segoe UI" w:hAnsi="Segoe UI" w:cs="Segoe UI"/>
+          <w:color w:val="374151"/>
+        </w:rPr>
+      </w:pPr>
+      <w:proofErr w:type="spellStart"/>
+      <w:r>
+        <w:rPr>
+          <w:rStyle w:val="CdigoHTML"/>
+          <w:rFonts w:ascii="Ubuntu Mono" w:hAnsi="Ubuntu Mono"/>
+          <w:b/>
+          <w:bCs/>
+          <w:color w:val="374151"/>
+          <w:sz w:val="21"/>
+          <w:szCs w:val="21"/>
+          <w:bdr w:val="single" w:sz="2" w:space="0" w:color="D9D9E3" w:frame="1"/>
+        </w:rPr>
+        <w:t>return</w:t>
+      </w:r>
+      <w:proofErr w:type="spellEnd"/>
+      <w:r>
+        <w:rPr>
+          <w:rStyle w:val="CdigoHTML"/>
+          <w:rFonts w:ascii="Ubuntu Mono" w:hAnsi="Ubuntu Mono"/>
+          <w:b/>
+          <w:bCs/>
+          <w:color w:val="374151"/>
+          <w:sz w:val="21"/>
+          <w:szCs w:val="21"/>
+          <w:bdr w:val="single" w:sz="2" w:space="0" w:color="D9D9E3" w:frame="1"/>
+        </w:rPr>
+        <w:t xml:space="preserve"> $</w:t>
+      </w:r>
+      <w:proofErr w:type="spellStart"/>
+      <w:r>
+        <w:rPr>
+          <w:rStyle w:val="CdigoHTML"/>
+          <w:rFonts w:ascii="Ubuntu Mono" w:hAnsi="Ubuntu Mono"/>
+          <w:b/>
+          <w:bCs/>
+          <w:color w:val="374151"/>
+          <w:sz w:val="21"/>
+          <w:szCs w:val="21"/>
+          <w:bdr w:val="single" w:sz="2" w:space="0" w:color="D9D9E3" w:frame="1"/>
+        </w:rPr>
+        <w:t>subcategory</w:t>
+      </w:r>
+      <w:proofErr w:type="spellEnd"/>
+      <w:r>
+        <w:rPr>
+          <w:rStyle w:val="CdigoHTML"/>
+          <w:rFonts w:ascii="Ubuntu Mono" w:hAnsi="Ubuntu Mono"/>
+          <w:b/>
+          <w:bCs/>
+          <w:color w:val="374151"/>
+          <w:sz w:val="21"/>
+          <w:szCs w:val="21"/>
+          <w:bdr w:val="single" w:sz="2" w:space="0" w:color="D9D9E3" w:frame="1"/>
+        </w:rPr>
+        <w:t>-&gt;</w:t>
+      </w:r>
+      <w:proofErr w:type="spellStart"/>
+      <w:r>
+        <w:rPr>
+          <w:rStyle w:val="CdigoHTML"/>
+          <w:rFonts w:ascii="Ubuntu Mono" w:hAnsi="Ubuntu Mono"/>
+          <w:b/>
+          <w:bCs/>
+          <w:color w:val="374151"/>
+          <w:sz w:val="21"/>
+          <w:szCs w:val="21"/>
+          <w:bdr w:val="single" w:sz="2" w:space="0" w:color="D9D9E3" w:frame="1"/>
+        </w:rPr>
+        <w:t>productfamilies</w:t>
+      </w:r>
+      <w:proofErr w:type="spellEnd"/>
+      <w:r>
+        <w:rPr>
+          <w:rFonts w:ascii="Segoe UI" w:hAnsi="Segoe UI" w:cs="Segoe UI"/>
+          <w:color w:val="374151"/>
+        </w:rPr>
+        <w:t xml:space="preserve">: Devuelve las </w:t>
+      </w:r>
+      <w:proofErr w:type="spellStart"/>
+      <w:r>
+        <w:rPr>
+          <w:rStyle w:val="CdigoHTML"/>
+          <w:rFonts w:ascii="Ubuntu Mono" w:hAnsi="Ubuntu Mono"/>
+          <w:b/>
+          <w:bCs/>
+          <w:color w:val="374151"/>
+          <w:sz w:val="21"/>
+          <w:szCs w:val="21"/>
+          <w:bdr w:val="single" w:sz="2" w:space="0" w:color="D9D9E3" w:frame="1"/>
+        </w:rPr>
+        <w:t>productfamilies</w:t>
+      </w:r>
+      <w:proofErr w:type="spellEnd"/>
+      <w:r>
+        <w:rPr>
+          <w:rFonts w:ascii="Segoe UI" w:hAnsi="Segoe UI" w:cs="Segoe UI"/>
+          <w:color w:val="374151"/>
+        </w:rPr>
+        <w:t xml:space="preserve"> filtradas por las condiciones establecidas en la consulta.</w:t>
+      </w:r>
+    </w:p>
+    <w:p>
+      <w:pPr>
+        <w:pStyle w:val="NormalWeb"/>
+        <w:pBdr>
+          <w:top w:val="single" w:sz="2" w:space="0" w:color="D9D9E3"/>
+          <w:left w:val="single" w:sz="2" w:space="0" w:color="D9D9E3"/>
+          <w:bottom w:val="single" w:sz="2" w:space="0" w:color="D9D9E3"/>
+          <w:right w:val="single" w:sz="2" w:space="0" w:color="D9D9E3"/>
+        </w:pBdr>
+        <w:shd w:val="clear" w:color="auto" w:fill="F7F7F8"/>
+        <w:spacing w:before="300" w:beforeAutospacing="0" w:after="0" w:afterAutospacing="0"/>
+        <w:rPr>
+          <w:rFonts w:ascii="Segoe UI" w:hAnsi="Segoe UI" w:cs="Segoe UI"/>
+          <w:color w:val="374151"/>
+        </w:rPr>
+      </w:pPr>
+      <w:r>
+        <w:rPr>
+          <w:rFonts w:ascii="Segoe UI" w:hAnsi="Segoe UI" w:cs="Segoe UI"/>
+          <w:color w:val="374151"/>
+        </w:rPr>
+        <w:t xml:space="preserve">En resumen, este código realiza una consulta compleja utilizando relaciones entre modelos y condiciones adicionales para obtener las </w:t>
+      </w:r>
+      <w:proofErr w:type="spellStart"/>
+      <w:r>
+        <w:rPr>
+          <w:rStyle w:val="CdigoHTML"/>
+          <w:rFonts w:ascii="Ubuntu Mono" w:hAnsi="Ubuntu Mono"/>
+          <w:b/>
+          <w:bCs/>
+          <w:color w:val="374151"/>
+          <w:sz w:val="21"/>
+          <w:szCs w:val="21"/>
+          <w:bdr w:val="single" w:sz="2" w:space="0" w:color="D9D9E3" w:frame="1"/>
+        </w:rPr>
+        <w:t>productfamilies</w:t>
+      </w:r>
+      <w:proofErr w:type="spellEnd"/>
+      <w:r>
+        <w:rPr>
+          <w:rFonts w:ascii="Segoe UI" w:hAnsi="Segoe UI" w:cs="Segoe UI"/>
+          <w:color w:val="374151"/>
+        </w:rPr>
+        <w:t xml:space="preserve"> que cumplen con los criterios establecidos en las condiciones de filtro.</w:t>
+      </w:r>
+    </w:p>
+    <w:p>
+      <w:pPr>
+        <w:rPr>
+          <w:u w:val="single"/>
+          <w:lang w:val="es-MX"/>
+        </w:rPr>
+      </w:pPr>
     </w:p>
     <w:sectPr>
       <w:pgSz w:w="12240" w:h="15840"/>
@@ -500,6 +3927,127 @@
     </w:sectPr>
   </w:body>
 </w:document>
+</file>
+
+<file path=word/numbering.xml><?xml version="1.0" encoding="utf-8"?>
+<w:numbering xmlns:wpc="http://schemas.microsoft.com/office/word/2010/wordprocessingCanvas" xmlns:cx="http://schemas.microsoft.com/office/drawing/2014/chartex" xmlns:cx1="http://schemas.microsoft.com/office/drawing/2015/9/8/chartex" xmlns:cx2="http://schemas.microsoft.com/office/drawing/2015/10/21/chartex" xmlns:cx3="http://schemas.microsoft.com/office/drawing/2016/5/9/chartex" xmlns:cx4="http://schemas.microsoft.com/office/drawing/2016/5/10/chartex" xmlns:cx5="http://schemas.microsoft.com/office/drawing/2016/5/11/chartex" xmlns:cx6="http://schemas.microsoft.com/office/drawing/2016/5/12/chartex" xmlns:cx7="http://schemas.microsoft.com/office/drawing/2016/5/13/chartex" xmlns:cx8="http://schemas.microsoft.com/office/drawing/2016/5/14/chartex" xmlns:mc="http://schemas.openxmlformats.org/markup-compatibility/2006" xmlns:aink="http://schemas.microsoft.com/office/drawing/2016/ink" xmlns:am3d="http://schemas.microsoft.com/office/drawing/2017/model3d" xmlns:o="urn:schemas-microsoft-com:office:office" xmlns:oel="http://schemas.microsoft.com/office/2019/extlst" xmlns:r="http://schemas.openxmlformats.org/officeDocument/2006/relationships" xmlns:m="http://schemas.openxmlformats.org/officeDocument/2006/math" xmlns:v="urn:schemas-microsoft-com:vml" xmlns:wp14="http://schemas.microsoft.com/office/word/2010/wordprocessingDrawing" xmlns:wp="http://schemas.openxmlformats.org/drawingml/2006/wordprocessingDrawing" xmlns:w10="urn:schemas-microsoft-com:office:word" xmlns:w="http://schemas.openxmlformats.org/wordprocessingml/2006/main" xmlns:w14="http://schemas.microsoft.com/office/word/2010/wordml" xmlns:w15="http://schemas.microsoft.com/office/word/2012/wordml" xmlns:w16cex="http://schemas.microsoft.com/office/word/2018/wordml/cex" xmlns:w16cid="http://schemas.microsoft.com/office/word/2016/wordml/cid" xmlns:w16="http://schemas.microsoft.com/office/word/2018/wordml" xmlns:w16du="http://schemas.microsoft.com/office/word/2023/wordml/word16du" xmlns:w16sdtdh="http://schemas.microsoft.com/office/word/2020/wordml/sdtdatahash" xmlns:w16se="http://schemas.microsoft.com/office/word/2015/wordml/symex" xmlns:wpg="http://schemas.microsoft.com/office/word/2010/wordprocessingGroup" xmlns:wpi="http://schemas.microsoft.com/office/word/2010/wordprocessingInk" xmlns:wne="http://schemas.microsoft.com/office/word/2006/wordml" xmlns:wps="http://schemas.microsoft.com/office/word/2010/wordprocessingShape" mc:Ignorable="w14 w15 w16se w16cid w16 w16cex w16sdtdh wp14">
+  <w:abstractNum w:abstractNumId="0" w15:restartNumberingAfterBreak="0">
+    <w:nsid w:val="051111E7"/>
+    <w:multiLevelType w:val="multilevel"/>
+    <w:tmpl w:val="09742146"/>
+    <w:lvl w:ilvl="0">
+      <w:start w:val="1"/>
+      <w:numFmt w:val="decimal"/>
+      <w:lvlText w:val="%1."/>
+      <w:lvlJc w:val="left"/>
+      <w:pPr>
+        <w:tabs>
+          <w:tab w:val="num" w:pos="720"/>
+        </w:tabs>
+        <w:ind w:left="720" w:hanging="360"/>
+      </w:pPr>
+    </w:lvl>
+    <w:lvl w:ilvl="1" w:tentative="1">
+      <w:start w:val="1"/>
+      <w:numFmt w:val="decimal"/>
+      <w:lvlText w:val="%2."/>
+      <w:lvlJc w:val="left"/>
+      <w:pPr>
+        <w:tabs>
+          <w:tab w:val="num" w:pos="1440"/>
+        </w:tabs>
+        <w:ind w:left="1440" w:hanging="360"/>
+      </w:pPr>
+    </w:lvl>
+    <w:lvl w:ilvl="2" w:tentative="1">
+      <w:start w:val="1"/>
+      <w:numFmt w:val="decimal"/>
+      <w:lvlText w:val="%3."/>
+      <w:lvlJc w:val="left"/>
+      <w:pPr>
+        <w:tabs>
+          <w:tab w:val="num" w:pos="2160"/>
+        </w:tabs>
+        <w:ind w:left="2160" w:hanging="360"/>
+      </w:pPr>
+    </w:lvl>
+    <w:lvl w:ilvl="3" w:tentative="1">
+      <w:start w:val="1"/>
+      <w:numFmt w:val="decimal"/>
+      <w:lvlText w:val="%4."/>
+      <w:lvlJc w:val="left"/>
+      <w:pPr>
+        <w:tabs>
+          <w:tab w:val="num" w:pos="2880"/>
+        </w:tabs>
+        <w:ind w:left="2880" w:hanging="360"/>
+      </w:pPr>
+    </w:lvl>
+    <w:lvl w:ilvl="4" w:tentative="1">
+      <w:start w:val="1"/>
+      <w:numFmt w:val="decimal"/>
+      <w:lvlText w:val="%5."/>
+      <w:lvlJc w:val="left"/>
+      <w:pPr>
+        <w:tabs>
+          <w:tab w:val="num" w:pos="3600"/>
+        </w:tabs>
+        <w:ind w:left="3600" w:hanging="360"/>
+      </w:pPr>
+    </w:lvl>
+    <w:lvl w:ilvl="5" w:tentative="1">
+      <w:start w:val="1"/>
+      <w:numFmt w:val="decimal"/>
+      <w:lvlText w:val="%6."/>
+      <w:lvlJc w:val="left"/>
+      <w:pPr>
+        <w:tabs>
+          <w:tab w:val="num" w:pos="4320"/>
+        </w:tabs>
+        <w:ind w:left="4320" w:hanging="360"/>
+      </w:pPr>
+    </w:lvl>
+    <w:lvl w:ilvl="6" w:tentative="1">
+      <w:start w:val="1"/>
+      <w:numFmt w:val="decimal"/>
+      <w:lvlText w:val="%7."/>
+      <w:lvlJc w:val="left"/>
+      <w:pPr>
+        <w:tabs>
+          <w:tab w:val="num" w:pos="5040"/>
+        </w:tabs>
+        <w:ind w:left="5040" w:hanging="360"/>
+      </w:pPr>
+    </w:lvl>
+    <w:lvl w:ilvl="7" w:tentative="1">
+      <w:start w:val="1"/>
+      <w:numFmt w:val="decimal"/>
+      <w:lvlText w:val="%8."/>
+      <w:lvlJc w:val="left"/>
+      <w:pPr>
+        <w:tabs>
+          <w:tab w:val="num" w:pos="5760"/>
+        </w:tabs>
+        <w:ind w:left="5760" w:hanging="360"/>
+      </w:pPr>
+    </w:lvl>
+    <w:lvl w:ilvl="8" w:tentative="1">
+      <w:start w:val="1"/>
+      <w:numFmt w:val="decimal"/>
+      <w:lvlText w:val="%9."/>
+      <w:lvlJc w:val="left"/>
+      <w:pPr>
+        <w:tabs>
+          <w:tab w:val="num" w:pos="6480"/>
+        </w:tabs>
+        <w:ind w:left="6480" w:hanging="360"/>
+      </w:pPr>
+    </w:lvl>
+  </w:abstractNum>
+  <w:num w:numId="1" w16cid:durableId="1729067009">
+    <w:abstractNumId w:val="0"/>
+  </w:num>
+</w:numbering>
 </file>
 
 <file path=word/styles.xml><?xml version="1.0" encoding="utf-8"?>
@@ -931,6 +4479,36 @@
     <w:semiHidden/>
     <w:unhideWhenUsed/>
   </w:style>
+  <w:style w:type="paragraph" w:styleId="NormalWeb">
+    <w:name w:val="Normal (Web)"/>
+    <w:basedOn w:val="Normal"/>
+    <w:uiPriority w:val="99"/>
+    <w:semiHidden/>
+    <w:unhideWhenUsed/>
+    <w:rsid w:val="00F61EDE"/>
+    <w:pPr>
+      <w:spacing w:before="100" w:beforeAutospacing="1" w:after="100" w:afterAutospacing="1" w:line="240" w:lineRule="auto"/>
+    </w:pPr>
+    <w:rPr>
+      <w:rFonts w:ascii="Times New Roman" w:eastAsia="Times New Roman" w:hAnsi="Times New Roman" w:cs="Times New Roman"/>
+      <w:sz w:val="24"/>
+      <w:szCs w:val="24"/>
+      <w:lang w:val="es-MX" w:eastAsia="es-MX"/>
+    </w:rPr>
+  </w:style>
+  <w:style w:type="character" w:styleId="CdigoHTML">
+    <w:name w:val="HTML Code"/>
+    <w:basedOn w:val="Fuentedeprrafopredeter"/>
+    <w:uiPriority w:val="99"/>
+    <w:semiHidden/>
+    <w:unhideWhenUsed/>
+    <w:rsid w:val="00F61EDE"/>
+    <w:rPr>
+      <w:rFonts w:ascii="Courier New" w:eastAsia="Times New Roman" w:hAnsi="Courier New" w:cs="Courier New"/>
+      <w:sz w:val="20"/>
+      <w:szCs w:val="20"/>
+    </w:rPr>
+  </w:style>
 </w:styles>
 </file>
 

</xml_diff>